<commit_message>
comunicacion entre esp32 node-red y rabbitmq
</commit_message>
<xml_diff>
--- a/INFORME_TECNICO_RESIDENCIA PROFESIONAL_OSCAR_ALBERTO_VALLES_LIMAS.docx
+++ b/INFORME_TECNICO_RESIDENCIA PROFESIONAL_OSCAR_ALBERTO_VALLES_LIMAS.docx
@@ -20,7 +20,7 @@
           <w:szCs w:val="18"/>
         </w:rPr>
         <w:drawing>
-          <wp:anchor behindDoc="1" distT="0" distB="0" distL="0" distR="0" simplePos="0" locked="0" layoutInCell="0" allowOverlap="1" relativeHeight="4">
+          <wp:anchor behindDoc="1" distT="0" distB="0" distL="0" distR="0" simplePos="0" locked="0" layoutInCell="0" allowOverlap="1" relativeHeight="14">
             <wp:simplePos x="0" y="0"/>
             <wp:positionH relativeFrom="margin">
               <wp:posOffset>-133350</wp:posOffset>
@@ -613,12 +613,7 @@
         </w:rPr>
       </w:pPr>
       <w:r>
-        <w:rPr>
-          <w:rFonts w:cs="Arial" w:ascii="Arial" w:hAnsi="Arial"/>
-          <w:bCs w:val="false"/>
-          <w:color w:val="auto"/>
-          <w:lang w:eastAsia="es-ES"/>
-        </w:rPr>
+        <w:rPr/>
       </w:r>
     </w:p>
     <w:p>
@@ -633,12 +628,7 @@
         </w:rPr>
       </w:pPr>
       <w:r>
-        <w:rPr>
-          <w:rFonts w:cs="Arial" w:ascii="Arial" w:hAnsi="Arial"/>
-          <w:bCs w:val="false"/>
-          <w:color w:val="auto"/>
-          <w:lang w:eastAsia="es-ES"/>
-        </w:rPr>
+        <w:rPr/>
       </w:r>
     </w:p>
     <w:p>
@@ -653,12 +643,7 @@
         </w:rPr>
       </w:pPr>
       <w:r>
-        <w:rPr>
-          <w:rFonts w:cs="Arial" w:ascii="Arial" w:hAnsi="Arial"/>
-          <w:bCs w:val="false"/>
-          <w:color w:val="auto"/>
-          <w:lang w:eastAsia="es-ES"/>
-        </w:rPr>
+        <w:rPr/>
       </w:r>
     </w:p>
     <w:p>
@@ -673,12 +658,7 @@
         </w:rPr>
       </w:pPr>
       <w:r>
-        <w:rPr>
-          <w:rFonts w:cs="Arial" w:ascii="Arial" w:hAnsi="Arial"/>
-          <w:bCs w:val="false"/>
-          <w:color w:val="auto"/>
-          <w:lang w:eastAsia="es-ES"/>
-        </w:rPr>
+        <w:rPr/>
       </w:r>
     </w:p>
     <w:p>
@@ -693,12 +673,7 @@
         </w:rPr>
       </w:pPr>
       <w:r>
-        <w:rPr>
-          <w:rFonts w:cs="Arial" w:ascii="Arial" w:hAnsi="Arial"/>
-          <w:bCs w:val="false"/>
-          <w:color w:val="auto"/>
-          <w:lang w:eastAsia="es-ES"/>
-        </w:rPr>
+        <w:rPr/>
       </w:r>
     </w:p>
     <w:p>
@@ -713,12 +688,7 @@
         </w:rPr>
       </w:pPr>
       <w:r>
-        <w:rPr>
-          <w:rFonts w:cs="Arial" w:ascii="Arial" w:hAnsi="Arial"/>
-          <w:bCs w:val="false"/>
-          <w:color w:val="auto"/>
-          <w:lang w:eastAsia="es-ES"/>
-        </w:rPr>
+        <w:rPr/>
       </w:r>
     </w:p>
     <w:p>
@@ -733,12 +703,7 @@
         </w:rPr>
       </w:pPr>
       <w:r>
-        <w:rPr>
-          <w:rFonts w:cs="Arial" w:ascii="Arial" w:hAnsi="Arial"/>
-          <w:bCs w:val="false"/>
-          <w:color w:val="auto"/>
-          <w:lang w:eastAsia="es-ES"/>
-        </w:rPr>
+        <w:rPr/>
       </w:r>
     </w:p>
     <w:p>
@@ -753,12 +718,7 @@
         </w:rPr>
       </w:pPr>
       <w:r>
-        <w:rPr>
-          <w:rFonts w:cs="Arial" w:ascii="Arial" w:hAnsi="Arial"/>
-          <w:bCs w:val="false"/>
-          <w:color w:val="auto"/>
-          <w:lang w:eastAsia="es-ES"/>
-        </w:rPr>
+        <w:rPr/>
       </w:r>
     </w:p>
     <w:p>
@@ -773,32 +733,7 @@
         </w:rPr>
       </w:pPr>
       <w:r>
-        <w:rPr>
-          <w:rFonts w:cs="Arial" w:ascii="Arial" w:hAnsi="Arial"/>
-          <w:bCs w:val="false"/>
-          <w:color w:val="auto"/>
-          <w:lang w:eastAsia="es-ES"/>
-        </w:rPr>
-      </w:r>
-    </w:p>
-    <w:p>
-      <w:pPr>
-        <w:pStyle w:val="ContentsHeading"/>
-        <w:spacing w:lineRule="auto" w:line="360"/>
-        <w:rPr>
-          <w:rFonts w:ascii="Arial" w:hAnsi="Arial" w:cs="Arial"/>
-          <w:bCs w:val="false"/>
-          <w:color w:val="auto"/>
-          <w:lang w:eastAsia="es-ES"/>
-        </w:rPr>
-      </w:pPr>
-      <w:r>
-        <w:rPr>
-          <w:rFonts w:cs="Arial" w:ascii="Arial" w:hAnsi="Arial"/>
-          <w:bCs w:val="false"/>
-          <w:color w:val="auto"/>
-          <w:lang w:eastAsia="es-ES"/>
-        </w:rPr>
+        <w:rPr/>
       </w:r>
     </w:p>
     <w:p>
@@ -2010,8 +1945,8 @@
       <w:r>
         <w:br w:type="column"/>
       </w:r>
-      <w:bookmarkStart w:id="0" w:name="_Toc411272321"/>
-      <w:bookmarkStart w:id="1" w:name="_Toc368649952"/>
+      <w:bookmarkStart w:id="0" w:name="_Toc368649952"/>
+      <w:bookmarkStart w:id="1" w:name="_Toc411272321"/>
       <w:r>
         <w:rPr>
           <w:sz w:val="28"/>
@@ -2062,8 +1997,8 @@
           <w:szCs w:val="28"/>
         </w:rPr>
       </w:pPr>
-      <w:bookmarkStart w:id="2" w:name="_Toc411272322"/>
-      <w:bookmarkStart w:id="3" w:name="_Toc368649953"/>
+      <w:bookmarkStart w:id="2" w:name="_Toc368649953"/>
+      <w:bookmarkStart w:id="3" w:name="_Toc411272322"/>
       <w:r>
         <w:rPr>
           <w:sz w:val="28"/>
@@ -10073,6 +10008,8 @@
         <w:rPr>
           <w:rFonts w:ascii="Arial" w:hAnsi="Arial"/>
           <w:b w:val="false"/>
+          <w:b w:val="false"/>
+          <w:i w:val="false"/>
           <w:i w:val="false"/>
           <w:caps w:val="false"/>
           <w:smallCaps w:val="false"/>
@@ -10102,6 +10039,8 @@
         <w:rPr>
           <w:rFonts w:ascii="Arial" w:hAnsi="Arial"/>
           <w:b w:val="false"/>
+          <w:b w:val="false"/>
+          <w:i w:val="false"/>
           <w:i w:val="false"/>
           <w:caps w:val="false"/>
           <w:smallCaps w:val="false"/>
@@ -10586,18 +10525,72 @@
         <w:spacing w:lineRule="auto" w:line="360"/>
         <w:jc w:val="both"/>
         <w:rPr>
+          <w:rFonts w:ascii="Arial" w:hAnsi="Arial"/>
+          <w:b w:val="false"/>
+          <w:b w:val="false"/>
+          <w:i w:val="false"/>
+          <w:i w:val="false"/>
+          <w:caps w:val="false"/>
+          <w:smallCaps w:val="false"/>
+          <w:sz w:val="24"/>
+          <w:lang w:val="en-US"/>
+        </w:rPr>
+      </w:pPr>
+      <w:r>
+        <w:rPr/>
+      </w:r>
+    </w:p>
+    <w:p>
+      <w:pPr>
+        <w:pStyle w:val="TextBody"/>
+        <w:spacing w:lineRule="auto" w:line="360"/>
+        <w:jc w:val="both"/>
+        <w:rPr>
+          <w:rFonts w:ascii="Arial" w:hAnsi="Arial"/>
+          <w:b w:val="false"/>
+          <w:i w:val="false"/>
+          <w:caps w:val="false"/>
+          <w:smallCaps w:val="false"/>
+          <w:sz w:val="24"/>
+          <w:szCs w:val="24"/>
+          <w:lang w:val="en-US"/>
+        </w:rPr>
+      </w:pPr>
+      <w:r>
+        <w:rPr>
+          <w:rFonts w:ascii="Arial" w:hAnsi="Arial"/>
+          <w:b/>
+          <w:i w:val="false"/>
+          <w:caps w:val="false"/>
+          <w:smallCaps w:val="false"/>
           <w:color w:val="000000"/>
-          <w:lang w:val="es-MX"/>
-        </w:rPr>
-      </w:pPr>
-      <w:r>
-        <w:rPr>
-          <w:rFonts w:ascii="Arial" w:hAnsi="Arial"/>
-          <w:b w:val="false"/>
-          <w:i w:val="false"/>
-          <w:caps w:val="false"/>
-          <w:smallCaps w:val="false"/>
-          <w:sz w:val="24"/>
+          <w:sz w:val="24"/>
+          <w:szCs w:val="24"/>
+          <w:lang w:val="es-MX" w:eastAsia="es-ES" w:bidi="ar-SA"/>
+        </w:rPr>
+        <w:t>4.5 Comunicación entre ESP-32, node-red y rabbitmq.</w:t>
+      </w:r>
+    </w:p>
+    <w:p>
+      <w:pPr>
+        <w:pStyle w:val="TextBody"/>
+        <w:spacing w:lineRule="auto" w:line="360"/>
+        <w:jc w:val="both"/>
+        <w:rPr>
+          <w:b/>
+          <w:color w:val="000000"/>
+          <w:lang w:val="es-MX" w:eastAsia="es-ES" w:bidi="ar-SA"/>
+        </w:rPr>
+      </w:pPr>
+      <w:r>
+        <w:rPr>
+          <w:rFonts w:ascii="Arial" w:hAnsi="Arial"/>
+          <w:b w:val="false"/>
+          <w:i w:val="false"/>
+          <w:caps w:val="false"/>
+          <w:smallCaps w:val="false"/>
+          <w:sz w:val="24"/>
+          <w:szCs w:val="24"/>
           <w:lang w:val="en-US"/>
         </w:rPr>
       </w:r>
@@ -10610,25 +10603,3040 @@
         <w:rPr>
           <w:rFonts w:ascii="Arial" w:hAnsi="Arial"/>
           <w:b w:val="false"/>
-          <w:b w:val="false"/>
-          <w:i w:val="false"/>
-          <w:i w:val="false"/>
-          <w:caps w:val="false"/>
-          <w:smallCaps w:val="false"/>
-          <w:sz w:val="24"/>
-          <w:lang w:val="es-MX"/>
-        </w:rPr>
-      </w:pPr>
-      <w:r>
-        <w:rPr>
-          <w:rFonts w:ascii="Arial" w:hAnsi="Arial"/>
-          <w:b w:val="false"/>
-          <w:i w:val="false"/>
-          <w:caps w:val="false"/>
-          <w:smallCaps w:val="false"/>
-          <w:sz w:val="24"/>
-          <w:lang w:val="es-MX"/>
-        </w:rPr>
+          <w:i w:val="false"/>
+          <w:caps w:val="false"/>
+          <w:smallCaps w:val="false"/>
+          <w:sz w:val="24"/>
+          <w:szCs w:val="24"/>
+          <w:lang w:val="en-US"/>
+        </w:rPr>
+      </w:pPr>
+      <w:r>
+        <w:rPr>
+          <w:rFonts w:ascii="Arial" w:hAnsi="Arial"/>
+          <w:b w:val="false"/>
+          <w:i w:val="false"/>
+          <w:caps w:val="false"/>
+          <w:smallCaps w:val="false"/>
+          <w:color w:val="000000"/>
+          <w:sz w:val="24"/>
+          <w:szCs w:val="24"/>
+          <w:lang w:val="es-MX"/>
+        </w:rPr>
+        <w:t>En términos generales se utilizó el protocolo MQTT como protocolo general de comunicación, el cual en parte es cierto, sin embargo la manera en que se envían y reciben los mensajes entre las distintas plataformas utilizadas es diferente, al inicio de este capítulo se mostraba la comunicación entre la ESP32 y node-red utilizando el protocolo MQTT, el protocolo MQTT en términos generales es el uso de tópicos y slashes así como numerales o almohadillas o signo de suma, estos se pueden observar en el capítulo 3 del presente reporte.</w:t>
+      </w:r>
+    </w:p>
+    <w:p>
+      <w:pPr>
+        <w:pStyle w:val="TextBody"/>
+        <w:spacing w:lineRule="auto" w:line="360"/>
+        <w:jc w:val="both"/>
+        <w:rPr>
+          <w:color w:val="000000"/>
+          <w:lang w:val="es-MX"/>
+        </w:rPr>
+      </w:pPr>
+      <w:r>
+        <w:rPr>
+          <w:rFonts w:ascii="Arial" w:hAnsi="Arial"/>
+          <w:b w:val="false"/>
+          <w:i w:val="false"/>
+          <w:caps w:val="false"/>
+          <w:smallCaps w:val="false"/>
+          <w:sz w:val="24"/>
+          <w:szCs w:val="24"/>
+          <w:lang w:val="en-US"/>
+        </w:rPr>
+      </w:r>
+    </w:p>
+    <w:p>
+      <w:pPr>
+        <w:pStyle w:val="TextBody"/>
+        <w:spacing w:lineRule="auto" w:line="360"/>
+        <w:jc w:val="both"/>
+        <w:rPr>
+          <w:rFonts w:ascii="Arial" w:hAnsi="Arial"/>
+          <w:b w:val="false"/>
+          <w:i w:val="false"/>
+          <w:caps w:val="false"/>
+          <w:smallCaps w:val="false"/>
+          <w:sz w:val="24"/>
+          <w:szCs w:val="24"/>
+          <w:lang w:val="en-US"/>
+        </w:rPr>
+      </w:pPr>
+      <w:r>
+        <w:rPr>
+          <w:rFonts w:ascii="Arial" w:hAnsi="Arial"/>
+          <w:b w:val="false"/>
+          <w:i w:val="false"/>
+          <w:caps w:val="false"/>
+          <w:smallCaps w:val="false"/>
+          <w:color w:val="000000"/>
+          <w:sz w:val="24"/>
+          <w:szCs w:val="24"/>
+          <w:lang w:val="es-MX"/>
+        </w:rPr>
+        <w:t>El sistema está dividido en áreas tal como se muestra en la siguiente figura:</w:t>
+      </w:r>
+    </w:p>
+    <w:p>
+      <w:pPr>
+        <w:pStyle w:val="TextBody"/>
+        <w:spacing w:lineRule="auto" w:line="360"/>
+        <w:jc w:val="both"/>
+        <w:rPr>
+          <w:i w:val="false"/>
+          <w:i w:val="false"/>
+          <w:caps w:val="false"/>
+          <w:smallCaps w:val="false"/>
+          <w:color w:val="000000"/>
+        </w:rPr>
+      </w:pPr>
+      <w:r>
+        <w:rPr>
+          <w:rFonts w:ascii="Arial" w:hAnsi="Arial"/>
+          <w:sz w:val="24"/>
+          <w:szCs w:val="24"/>
+          <w:lang w:val="es-MX" w:eastAsia="es-ES" w:bidi="ar-SA"/>
+        </w:rPr>
+      </w:r>
+    </w:p>
+    <w:p>
+      <w:pPr>
+        <w:pStyle w:val="TextBody"/>
+        <w:spacing w:lineRule="auto" w:line="360"/>
+        <w:jc w:val="both"/>
+        <w:rPr>
+          <w:rFonts w:ascii="Arial" w:hAnsi="Arial"/>
+          <w:sz w:val="24"/>
+          <w:szCs w:val="24"/>
+          <w:lang w:val="es-MX" w:eastAsia="es-ES" w:bidi="ar-SA"/>
+        </w:rPr>
+      </w:pPr>
+      <w:r>
+        <w:rPr>
+          <w:rFonts w:ascii="Arial" w:hAnsi="Arial"/>
+          <w:sz w:val="24"/>
+          <w:szCs w:val="24"/>
+          <w:lang w:val="es-MX" w:eastAsia="es-ES" w:bidi="ar-SA"/>
+        </w:rPr>
+      </w:r>
+    </w:p>
+    <w:p>
+      <w:pPr>
+        <w:pStyle w:val="TextBody"/>
+        <w:spacing w:lineRule="auto" w:line="360"/>
+        <w:jc w:val="both"/>
+        <w:rPr>
+          <w:rFonts w:ascii="Arial" w:hAnsi="Arial"/>
+          <w:color w:val="000000"/>
+          <w:sz w:val="24"/>
+          <w:szCs w:val="24"/>
+          <w:lang w:val="es-MX"/>
+        </w:rPr>
+      </w:pPr>
+      <w:r>
+        <w:rPr>
+          <w:rFonts w:ascii="Arial" w:hAnsi="Arial"/>
+          <w:color w:val="000000"/>
+          <w:sz w:val="24"/>
+          <w:szCs w:val="24"/>
+          <w:lang w:val="es-MX"/>
+        </w:rPr>
+      </w:r>
+    </w:p>
+    <w:p>
+      <w:pPr>
+        <w:pStyle w:val="TextBody"/>
+        <w:spacing w:lineRule="auto" w:line="360"/>
+        <w:jc w:val="both"/>
+        <w:rPr>
+          <w:rFonts w:ascii="Arial" w:hAnsi="Arial"/>
+          <w:b w:val="false"/>
+          <w:b w:val="false"/>
+          <w:i w:val="false"/>
+          <w:i w:val="false"/>
+          <w:caps w:val="false"/>
+          <w:smallCaps w:val="false"/>
+          <w:sz w:val="24"/>
+          <w:szCs w:val="24"/>
+          <w:lang w:val="es-MX"/>
+        </w:rPr>
+      </w:pPr>
+      <w:r>
+        <w:rPr>
+          <w:rFonts w:ascii="Arial" w:hAnsi="Arial"/>
+          <w:b w:val="false"/>
+          <w:i w:val="false"/>
+          <w:caps w:val="false"/>
+          <w:smallCaps w:val="false"/>
+          <w:sz w:val="24"/>
+          <w:szCs w:val="24"/>
+          <w:lang w:val="es-MX"/>
+        </w:rPr>
+        <w:drawing>
+          <wp:anchor behindDoc="0" distT="0" distB="0" distL="0" distR="0" simplePos="0" locked="0" layoutInCell="0" allowOverlap="1" relativeHeight="28">
+            <wp:simplePos x="0" y="0"/>
+            <wp:positionH relativeFrom="column">
+              <wp:posOffset>517525</wp:posOffset>
+            </wp:positionH>
+            <wp:positionV relativeFrom="paragraph">
+              <wp:posOffset>897255</wp:posOffset>
+            </wp:positionV>
+            <wp:extent cx="4358005" cy="3845560"/>
+            <wp:effectExtent l="0" t="0" r="0" b="0"/>
+            <wp:wrapSquare wrapText="largest"/>
+            <wp:docPr id="27" name="Image24" descr=""/>
+            <wp:cNvGraphicFramePr>
+              <a:graphicFrameLocks xmlns:a="http://schemas.openxmlformats.org/drawingml/2006/main" noChangeAspect="1"/>
+            </wp:cNvGraphicFramePr>
+            <a:graphic xmlns:a="http://schemas.openxmlformats.org/drawingml/2006/main">
+              <a:graphicData uri="http://schemas.openxmlformats.org/drawingml/2006/picture">
+                <pic:pic xmlns:pic="http://schemas.openxmlformats.org/drawingml/2006/picture">
+                  <pic:nvPicPr>
+                    <pic:cNvPr id="27" name="Image24" descr=""/>
+                    <pic:cNvPicPr>
+                      <a:picLocks noChangeAspect="1" noChangeArrowheads="1"/>
+                    </pic:cNvPicPr>
+                  </pic:nvPicPr>
+                  <pic:blipFill>
+                    <a:blip r:embed="rId29"/>
+                    <a:stretch>
+                      <a:fillRect/>
+                    </a:stretch>
+                  </pic:blipFill>
+                  <pic:spPr bwMode="auto">
+                    <a:xfrm>
+                      <a:off x="0" y="0"/>
+                      <a:ext cx="4358005" cy="3845560"/>
+                    </a:xfrm>
+                    <a:prstGeom prst="rect">
+                      <a:avLst/>
+                    </a:prstGeom>
+                  </pic:spPr>
+                </pic:pic>
+              </a:graphicData>
+            </a:graphic>
+          </wp:anchor>
+        </w:drawing>
+      </w:r>
+    </w:p>
+    <w:p>
+      <w:pPr>
+        <w:pStyle w:val="TextBody"/>
+        <w:spacing w:lineRule="auto" w:line="360"/>
+        <w:jc w:val="both"/>
+        <w:rPr>
+          <w:rFonts w:ascii="Arial" w:hAnsi="Arial"/>
+          <w:b w:val="false"/>
+          <w:b w:val="false"/>
+          <w:i w:val="false"/>
+          <w:i w:val="false"/>
+          <w:caps w:val="false"/>
+          <w:smallCaps w:val="false"/>
+          <w:sz w:val="24"/>
+          <w:szCs w:val="24"/>
+          <w:lang w:val="es-MX"/>
+        </w:rPr>
+      </w:pPr>
+      <w:r>
+        <w:rPr>
+          <w:rFonts w:ascii="Arial" w:hAnsi="Arial"/>
+          <w:b w:val="false"/>
+          <w:i w:val="false"/>
+          <w:caps w:val="false"/>
+          <w:smallCaps w:val="false"/>
+          <w:sz w:val="24"/>
+          <w:szCs w:val="24"/>
+          <w:lang w:val="es-MX"/>
+        </w:rPr>
+      </w:r>
+    </w:p>
+    <w:p>
+      <w:pPr>
+        <w:pStyle w:val="TextBody"/>
+        <w:spacing w:lineRule="auto" w:line="360"/>
+        <w:jc w:val="both"/>
+        <w:rPr>
+          <w:rFonts w:ascii="Arial" w:hAnsi="Arial"/>
+          <w:b w:val="false"/>
+          <w:b w:val="false"/>
+          <w:i w:val="false"/>
+          <w:i w:val="false"/>
+          <w:caps w:val="false"/>
+          <w:smallCaps w:val="false"/>
+          <w:sz w:val="24"/>
+          <w:szCs w:val="24"/>
+          <w:lang w:val="es-MX"/>
+        </w:rPr>
+      </w:pPr>
+      <w:r>
+        <w:rPr>
+          <w:rFonts w:ascii="Arial" w:hAnsi="Arial"/>
+          <w:b w:val="false"/>
+          <w:i w:val="false"/>
+          <w:caps w:val="false"/>
+          <w:smallCaps w:val="false"/>
+          <w:sz w:val="24"/>
+          <w:szCs w:val="24"/>
+          <w:lang w:val="es-MX"/>
+        </w:rPr>
+      </w:r>
+    </w:p>
+    <w:p>
+      <w:pPr>
+        <w:pStyle w:val="TextBody"/>
+        <w:spacing w:lineRule="auto" w:line="360"/>
+        <w:jc w:val="both"/>
+        <w:rPr>
+          <w:rFonts w:ascii="Arial" w:hAnsi="Arial"/>
+          <w:b w:val="false"/>
+          <w:b w:val="false"/>
+          <w:i w:val="false"/>
+          <w:i w:val="false"/>
+          <w:caps w:val="false"/>
+          <w:smallCaps w:val="false"/>
+          <w:sz w:val="24"/>
+          <w:szCs w:val="24"/>
+          <w:lang w:val="es-MX"/>
+        </w:rPr>
+      </w:pPr>
+      <w:r>
+        <w:rPr>
+          <w:rFonts w:ascii="Arial" w:hAnsi="Arial"/>
+          <w:b w:val="false"/>
+          <w:i w:val="false"/>
+          <w:caps w:val="false"/>
+          <w:smallCaps w:val="false"/>
+          <w:sz w:val="24"/>
+          <w:szCs w:val="24"/>
+          <w:lang w:val="es-MX"/>
+        </w:rPr>
+      </w:r>
+    </w:p>
+    <w:p>
+      <w:pPr>
+        <w:pStyle w:val="TextBody"/>
+        <w:spacing w:lineRule="auto" w:line="360"/>
+        <w:jc w:val="both"/>
+        <w:rPr>
+          <w:rFonts w:ascii="Arial" w:hAnsi="Arial"/>
+          <w:b w:val="false"/>
+          <w:b w:val="false"/>
+          <w:i w:val="false"/>
+          <w:i w:val="false"/>
+          <w:caps w:val="false"/>
+          <w:smallCaps w:val="false"/>
+          <w:sz w:val="24"/>
+          <w:szCs w:val="24"/>
+          <w:lang w:val="es-MX"/>
+        </w:rPr>
+      </w:pPr>
+      <w:r>
+        <w:rPr>
+          <w:rFonts w:ascii="Arial" w:hAnsi="Arial"/>
+          <w:b w:val="false"/>
+          <w:i w:val="false"/>
+          <w:caps w:val="false"/>
+          <w:smallCaps w:val="false"/>
+          <w:sz w:val="24"/>
+          <w:szCs w:val="24"/>
+          <w:lang w:val="es-MX"/>
+        </w:rPr>
+      </w:r>
+    </w:p>
+    <w:p>
+      <w:pPr>
+        <w:pStyle w:val="TextBody"/>
+        <w:spacing w:lineRule="auto" w:line="360"/>
+        <w:jc w:val="both"/>
+        <w:rPr>
+          <w:rFonts w:ascii="Arial" w:hAnsi="Arial"/>
+          <w:b w:val="false"/>
+          <w:b w:val="false"/>
+          <w:i w:val="false"/>
+          <w:i w:val="false"/>
+          <w:caps w:val="false"/>
+          <w:smallCaps w:val="false"/>
+          <w:sz w:val="24"/>
+          <w:szCs w:val="24"/>
+          <w:lang w:val="es-MX"/>
+        </w:rPr>
+      </w:pPr>
+      <w:r>
+        <w:rPr>
+          <w:rFonts w:ascii="Arial" w:hAnsi="Arial"/>
+          <w:b w:val="false"/>
+          <w:i w:val="false"/>
+          <w:caps w:val="false"/>
+          <w:smallCaps w:val="false"/>
+          <w:sz w:val="24"/>
+          <w:szCs w:val="24"/>
+          <w:lang w:val="es-MX"/>
+        </w:rPr>
+      </w:r>
+    </w:p>
+    <w:p>
+      <w:pPr>
+        <w:pStyle w:val="TextBody"/>
+        <w:spacing w:lineRule="auto" w:line="360"/>
+        <w:jc w:val="both"/>
+        <w:rPr>
+          <w:rFonts w:ascii="Arial" w:hAnsi="Arial"/>
+          <w:b w:val="false"/>
+          <w:b w:val="false"/>
+          <w:i w:val="false"/>
+          <w:i w:val="false"/>
+          <w:caps w:val="false"/>
+          <w:smallCaps w:val="false"/>
+          <w:sz w:val="24"/>
+          <w:szCs w:val="24"/>
+          <w:lang w:val="es-MX"/>
+        </w:rPr>
+      </w:pPr>
+      <w:r>
+        <w:rPr>
+          <w:rFonts w:ascii="Arial" w:hAnsi="Arial"/>
+          <w:b w:val="false"/>
+          <w:i w:val="false"/>
+          <w:caps w:val="false"/>
+          <w:smallCaps w:val="false"/>
+          <w:sz w:val="24"/>
+          <w:szCs w:val="24"/>
+          <w:lang w:val="es-MX"/>
+        </w:rPr>
+      </w:r>
+    </w:p>
+    <w:p>
+      <w:pPr>
+        <w:pStyle w:val="TextBody"/>
+        <w:spacing w:lineRule="auto" w:line="360"/>
+        <w:jc w:val="both"/>
+        <w:rPr>
+          <w:rFonts w:ascii="Arial" w:hAnsi="Arial"/>
+          <w:b w:val="false"/>
+          <w:b w:val="false"/>
+          <w:i w:val="false"/>
+          <w:i w:val="false"/>
+          <w:caps w:val="false"/>
+          <w:smallCaps w:val="false"/>
+          <w:sz w:val="24"/>
+          <w:szCs w:val="24"/>
+          <w:lang w:val="es-MX"/>
+        </w:rPr>
+      </w:pPr>
+      <w:r>
+        <w:rPr>
+          <w:rFonts w:ascii="Arial" w:hAnsi="Arial"/>
+          <w:b w:val="false"/>
+          <w:i w:val="false"/>
+          <w:caps w:val="false"/>
+          <w:smallCaps w:val="false"/>
+          <w:sz w:val="24"/>
+          <w:szCs w:val="24"/>
+          <w:lang w:val="es-MX"/>
+        </w:rPr>
+      </w:r>
+    </w:p>
+    <w:p>
+      <w:pPr>
+        <w:pStyle w:val="TextBody"/>
+        <w:spacing w:lineRule="auto" w:line="360"/>
+        <w:jc w:val="both"/>
+        <w:rPr>
+          <w:rFonts w:ascii="Arial" w:hAnsi="Arial"/>
+          <w:b w:val="false"/>
+          <w:b w:val="false"/>
+          <w:i w:val="false"/>
+          <w:i w:val="false"/>
+          <w:caps w:val="false"/>
+          <w:smallCaps w:val="false"/>
+          <w:sz w:val="24"/>
+          <w:szCs w:val="24"/>
+          <w:lang w:val="es-MX"/>
+        </w:rPr>
+      </w:pPr>
+      <w:r>
+        <w:rPr>
+          <w:rFonts w:ascii="Arial" w:hAnsi="Arial"/>
+          <w:b w:val="false"/>
+          <w:i w:val="false"/>
+          <w:caps w:val="false"/>
+          <w:smallCaps w:val="false"/>
+          <w:sz w:val="24"/>
+          <w:szCs w:val="24"/>
+          <w:lang w:val="es-MX"/>
+        </w:rPr>
+      </w:r>
+    </w:p>
+    <w:p>
+      <w:pPr>
+        <w:pStyle w:val="TextBody"/>
+        <w:spacing w:lineRule="auto" w:line="360"/>
+        <w:jc w:val="both"/>
+        <w:rPr>
+          <w:rFonts w:ascii="Arial" w:hAnsi="Arial"/>
+          <w:b w:val="false"/>
+          <w:b w:val="false"/>
+          <w:i w:val="false"/>
+          <w:i w:val="false"/>
+          <w:caps w:val="false"/>
+          <w:smallCaps w:val="false"/>
+          <w:sz w:val="24"/>
+          <w:szCs w:val="24"/>
+          <w:lang w:val="es-MX"/>
+        </w:rPr>
+      </w:pPr>
+      <w:r>
+        <w:rPr>
+          <w:rFonts w:ascii="Arial" w:hAnsi="Arial"/>
+          <w:b w:val="false"/>
+          <w:i w:val="false"/>
+          <w:caps w:val="false"/>
+          <w:smallCaps w:val="false"/>
+          <w:sz w:val="24"/>
+          <w:szCs w:val="24"/>
+          <w:lang w:val="es-MX"/>
+        </w:rPr>
+      </w:r>
+    </w:p>
+    <w:p>
+      <w:pPr>
+        <w:pStyle w:val="TextBody"/>
+        <w:spacing w:lineRule="auto" w:line="360"/>
+        <w:jc w:val="both"/>
+        <w:rPr>
+          <w:rFonts w:ascii="Arial" w:hAnsi="Arial"/>
+          <w:b w:val="false"/>
+          <w:b w:val="false"/>
+          <w:i w:val="false"/>
+          <w:i w:val="false"/>
+          <w:caps w:val="false"/>
+          <w:smallCaps w:val="false"/>
+          <w:sz w:val="24"/>
+          <w:szCs w:val="24"/>
+          <w:lang w:val="es-MX"/>
+        </w:rPr>
+      </w:pPr>
+      <w:r>
+        <w:rPr>
+          <w:rFonts w:ascii="Arial" w:hAnsi="Arial"/>
+          <w:b w:val="false"/>
+          <w:i w:val="false"/>
+          <w:caps w:val="false"/>
+          <w:smallCaps w:val="false"/>
+          <w:sz w:val="24"/>
+          <w:szCs w:val="24"/>
+          <w:lang w:val="es-MX"/>
+        </w:rPr>
+      </w:r>
+    </w:p>
+    <w:p>
+      <w:pPr>
+        <w:pStyle w:val="TextBody"/>
+        <w:spacing w:lineRule="auto" w:line="360"/>
+        <w:jc w:val="both"/>
+        <w:rPr>
+          <w:rFonts w:ascii="Arial" w:hAnsi="Arial"/>
+          <w:b w:val="false"/>
+          <w:b w:val="false"/>
+          <w:i w:val="false"/>
+          <w:i w:val="false"/>
+          <w:caps w:val="false"/>
+          <w:smallCaps w:val="false"/>
+          <w:sz w:val="24"/>
+          <w:szCs w:val="24"/>
+          <w:lang w:val="es-MX"/>
+        </w:rPr>
+      </w:pPr>
+      <w:r>
+        <w:rPr>
+          <w:rFonts w:ascii="Arial" w:hAnsi="Arial"/>
+          <w:b w:val="false"/>
+          <w:i w:val="false"/>
+          <w:caps w:val="false"/>
+          <w:smallCaps w:val="false"/>
+          <w:sz w:val="24"/>
+          <w:szCs w:val="24"/>
+          <w:lang w:val="es-MX"/>
+        </w:rPr>
+      </w:r>
+    </w:p>
+    <w:p>
+      <w:pPr>
+        <w:pStyle w:val="TextBody"/>
+        <w:spacing w:lineRule="auto" w:line="360"/>
+        <w:jc w:val="both"/>
+        <w:rPr>
+          <w:rFonts w:ascii="Arial" w:hAnsi="Arial"/>
+          <w:b w:val="false"/>
+          <w:b w:val="false"/>
+          <w:i w:val="false"/>
+          <w:i w:val="false"/>
+          <w:caps w:val="false"/>
+          <w:smallCaps w:val="false"/>
+          <w:sz w:val="24"/>
+          <w:szCs w:val="24"/>
+          <w:lang w:val="es-MX"/>
+        </w:rPr>
+      </w:pPr>
+      <w:r>
+        <w:rPr>
+          <w:rFonts w:ascii="Arial" w:hAnsi="Arial"/>
+          <w:b w:val="false"/>
+          <w:i w:val="false"/>
+          <w:caps w:val="false"/>
+          <w:smallCaps w:val="false"/>
+          <w:sz w:val="24"/>
+          <w:szCs w:val="24"/>
+          <w:lang w:val="es-MX"/>
+        </w:rPr>
+      </w:r>
+    </w:p>
+    <w:p>
+      <w:pPr>
+        <w:pStyle w:val="TextBody"/>
+        <w:spacing w:lineRule="auto" w:line="360"/>
+        <w:jc w:val="both"/>
+        <w:rPr>
+          <w:rFonts w:ascii="Arial" w:hAnsi="Arial"/>
+          <w:b w:val="false"/>
+          <w:b w:val="false"/>
+          <w:i w:val="false"/>
+          <w:i w:val="false"/>
+          <w:caps w:val="false"/>
+          <w:smallCaps w:val="false"/>
+          <w:sz w:val="24"/>
+          <w:szCs w:val="24"/>
+          <w:lang w:val="es-MX"/>
+        </w:rPr>
+      </w:pPr>
+      <w:r>
+        <w:rPr>
+          <w:rFonts w:ascii="Arial" w:hAnsi="Arial"/>
+          <w:b w:val="false"/>
+          <w:i w:val="false"/>
+          <w:caps w:val="false"/>
+          <w:smallCaps w:val="false"/>
+          <w:sz w:val="24"/>
+          <w:szCs w:val="24"/>
+          <w:lang w:val="es-MX"/>
+        </w:rPr>
+      </w:r>
+    </w:p>
+    <w:p>
+      <w:pPr>
+        <w:pStyle w:val="TextBody"/>
+        <w:spacing w:lineRule="auto" w:line="360"/>
+        <w:jc w:val="both"/>
+        <w:rPr>
+          <w:rFonts w:ascii="Arial" w:hAnsi="Arial"/>
+          <w:b w:val="false"/>
+          <w:b w:val="false"/>
+          <w:i w:val="false"/>
+          <w:i w:val="false"/>
+          <w:caps w:val="false"/>
+          <w:smallCaps w:val="false"/>
+          <w:sz w:val="24"/>
+          <w:szCs w:val="24"/>
+          <w:lang w:val="es-MX"/>
+        </w:rPr>
+      </w:pPr>
+      <w:r>
+        <w:rPr>
+          <w:rFonts w:ascii="Arial" w:hAnsi="Arial"/>
+          <w:b w:val="false"/>
+          <w:i w:val="false"/>
+          <w:caps w:val="false"/>
+          <w:smallCaps w:val="false"/>
+          <w:sz w:val="24"/>
+          <w:szCs w:val="24"/>
+          <w:lang w:val="es-MX"/>
+        </w:rPr>
+      </w:r>
+    </w:p>
+    <w:p>
+      <w:pPr>
+        <w:pStyle w:val="TextBody"/>
+        <w:spacing w:lineRule="auto" w:line="360"/>
+        <w:jc w:val="both"/>
+        <w:rPr>
+          <w:rFonts w:ascii="Arial" w:hAnsi="Arial"/>
+          <w:b w:val="false"/>
+          <w:b w:val="false"/>
+          <w:i w:val="false"/>
+          <w:i w:val="false"/>
+          <w:caps w:val="false"/>
+          <w:smallCaps w:val="false"/>
+          <w:sz w:val="24"/>
+          <w:szCs w:val="24"/>
+          <w:lang w:val="es-MX"/>
+        </w:rPr>
+      </w:pPr>
+      <w:r>
+        <w:rPr>
+          <w:rFonts w:ascii="Arial" w:hAnsi="Arial"/>
+          <w:b w:val="false"/>
+          <w:i w:val="false"/>
+          <w:caps w:val="false"/>
+          <w:smallCaps w:val="false"/>
+          <w:sz w:val="24"/>
+          <w:szCs w:val="24"/>
+          <w:lang w:val="es-MX"/>
+        </w:rPr>
+      </w:r>
+    </w:p>
+    <w:p>
+      <w:pPr>
+        <w:pStyle w:val="TextBody"/>
+        <w:spacing w:lineRule="auto" w:line="360"/>
+        <w:jc w:val="both"/>
+        <w:rPr>
+          <w:rFonts w:ascii="Arial" w:hAnsi="Arial"/>
+          <w:b w:val="false"/>
+          <w:b w:val="false"/>
+          <w:i w:val="false"/>
+          <w:i w:val="false"/>
+          <w:caps w:val="false"/>
+          <w:smallCaps w:val="false"/>
+          <w:sz w:val="24"/>
+          <w:szCs w:val="24"/>
+          <w:lang w:val="es-MX"/>
+        </w:rPr>
+      </w:pPr>
+      <w:r>
+        <w:rPr>
+          <w:rFonts w:ascii="Arial" w:hAnsi="Arial"/>
+          <w:b w:val="false"/>
+          <w:i w:val="false"/>
+          <w:caps w:val="false"/>
+          <w:smallCaps w:val="false"/>
+          <w:sz w:val="24"/>
+          <w:szCs w:val="24"/>
+          <w:lang w:val="es-MX"/>
+        </w:rPr>
+      </w:r>
+    </w:p>
+    <w:p>
+      <w:pPr>
+        <w:pStyle w:val="TextBody"/>
+        <w:spacing w:lineRule="auto" w:line="360"/>
+        <w:jc w:val="both"/>
+        <w:rPr>
+          <w:rFonts w:ascii="Arial" w:hAnsi="Arial"/>
+          <w:b w:val="false"/>
+          <w:b w:val="false"/>
+          <w:i w:val="false"/>
+          <w:i w:val="false"/>
+          <w:caps w:val="false"/>
+          <w:smallCaps w:val="false"/>
+          <w:sz w:val="24"/>
+          <w:szCs w:val="24"/>
+          <w:lang w:val="es-MX"/>
+        </w:rPr>
+      </w:pPr>
+      <w:r>
+        <w:rPr>
+          <w:rFonts w:ascii="Arial" w:hAnsi="Arial"/>
+          <w:b w:val="false"/>
+          <w:i w:val="false"/>
+          <w:caps w:val="false"/>
+          <w:smallCaps w:val="false"/>
+          <w:sz w:val="24"/>
+          <w:szCs w:val="24"/>
+          <w:lang w:val="es-MX"/>
+        </w:rPr>
+      </w:r>
+    </w:p>
+    <w:p>
+      <w:pPr>
+        <w:pStyle w:val="TextBody"/>
+        <w:spacing w:lineRule="auto" w:line="360"/>
+        <w:jc w:val="both"/>
+        <w:rPr>
+          <w:rFonts w:ascii="Arial" w:hAnsi="Arial"/>
+          <w:b w:val="false"/>
+          <w:b w:val="false"/>
+          <w:i w:val="false"/>
+          <w:i w:val="false"/>
+          <w:caps w:val="false"/>
+          <w:smallCaps w:val="false"/>
+          <w:sz w:val="24"/>
+          <w:szCs w:val="24"/>
+          <w:lang w:val="es-MX"/>
+        </w:rPr>
+      </w:pPr>
+      <w:r>
+        <w:rPr>
+          <w:rFonts w:ascii="Arial" w:hAnsi="Arial"/>
+          <w:b w:val="false"/>
+          <w:i w:val="false"/>
+          <w:caps w:val="false"/>
+          <w:smallCaps w:val="false"/>
+          <w:sz w:val="24"/>
+          <w:szCs w:val="24"/>
+          <w:lang w:val="es-MX"/>
+        </w:rPr>
+      </w:r>
+    </w:p>
+    <w:p>
+      <w:pPr>
+        <w:pStyle w:val="TextBody"/>
+        <w:spacing w:lineRule="auto" w:line="360"/>
+        <w:jc w:val="center"/>
+        <w:rPr>
+          <w:rFonts w:ascii="Arial" w:hAnsi="Arial"/>
+          <w:b w:val="false"/>
+          <w:b w:val="false"/>
+          <w:i w:val="false"/>
+          <w:i w:val="false"/>
+          <w:caps w:val="false"/>
+          <w:smallCaps w:val="false"/>
+          <w:sz w:val="24"/>
+          <w:szCs w:val="24"/>
+          <w:lang w:val="es-MX"/>
+        </w:rPr>
+      </w:pPr>
+      <w:r>
+        <w:rPr>
+          <w:rFonts w:ascii="Arial" w:hAnsi="Arial"/>
+          <w:b w:val="false"/>
+          <w:i w:val="false"/>
+          <w:caps w:val="false"/>
+          <w:smallCaps w:val="false"/>
+          <w:sz w:val="24"/>
+          <w:szCs w:val="24"/>
+          <w:lang w:val="es-MX"/>
+        </w:rPr>
+        <w:t>Figura 4.5.1</w:t>
+      </w:r>
+    </w:p>
+    <w:p>
+      <w:pPr>
+        <w:pStyle w:val="TextBody"/>
+        <w:spacing w:lineRule="auto" w:line="360"/>
+        <w:jc w:val="both"/>
+        <w:rPr>
+          <w:rFonts w:ascii="Arial" w:hAnsi="Arial"/>
+          <w:b w:val="false"/>
+          <w:i w:val="false"/>
+          <w:caps w:val="false"/>
+          <w:smallCaps w:val="false"/>
+          <w:sz w:val="24"/>
+          <w:szCs w:val="24"/>
+          <w:lang w:val="en-US"/>
+        </w:rPr>
+      </w:pPr>
+      <w:r>
+        <w:rPr>
+          <w:rFonts w:ascii="Arial" w:hAnsi="Arial"/>
+          <w:b w:val="false"/>
+          <w:i w:val="false"/>
+          <w:caps w:val="false"/>
+          <w:smallCaps w:val="false"/>
+          <w:color w:val="000000"/>
+          <w:sz w:val="24"/>
+          <w:szCs w:val="24"/>
+          <w:lang w:val="es-MX"/>
+        </w:rPr>
+        <w:t>Tal como se muestra en la figura 4.5.1 se tomaron en cuenta los principales accesos en el instituto tecnologico de chihuahua, representados en 5 colores distintos, los cuales se dividen a su vez en 5 areas, estos accesos son de entradas y salidas vehicular, la representacion de estas areas es importante para poder observar el sistema de manera adecuada.</w:t>
+      </w:r>
+    </w:p>
+    <w:p>
+      <w:pPr>
+        <w:pStyle w:val="TextBody"/>
+        <w:spacing w:lineRule="auto" w:line="360"/>
+        <w:jc w:val="both"/>
+        <w:rPr>
+          <w:b w:val="false"/>
+          <w:i w:val="false"/>
+          <w:color w:val="000000"/>
+          <w:lang w:val="es-MX"/>
+        </w:rPr>
+      </w:pPr>
+      <w:r>
+        <w:rPr>
+          <w:rFonts w:ascii="Arial" w:hAnsi="Arial"/>
+          <w:b w:val="false"/>
+          <w:i w:val="false"/>
+          <w:caps w:val="false"/>
+          <w:smallCaps w:val="false"/>
+          <w:sz w:val="24"/>
+          <w:szCs w:val="24"/>
+          <w:lang w:val="en-US"/>
+        </w:rPr>
+      </w:r>
+    </w:p>
+    <w:p>
+      <w:pPr>
+        <w:pStyle w:val="TextBody"/>
+        <w:spacing w:lineRule="auto" w:line="360"/>
+        <w:jc w:val="both"/>
+        <w:rPr>
+          <w:rFonts w:ascii="Arial" w:hAnsi="Arial"/>
+          <w:b w:val="false"/>
+          <w:i w:val="false"/>
+          <w:caps w:val="false"/>
+          <w:smallCaps w:val="false"/>
+          <w:sz w:val="24"/>
+          <w:szCs w:val="24"/>
+          <w:lang w:val="en-US"/>
+        </w:rPr>
+      </w:pPr>
+      <w:r>
+        <w:rPr>
+          <w:rFonts w:ascii="Arial" w:hAnsi="Arial"/>
+          <w:b w:val="false"/>
+          <w:i w:val="false"/>
+          <w:caps w:val="false"/>
+          <w:smallCaps w:val="false"/>
+          <w:color w:val="000000"/>
+          <w:sz w:val="24"/>
+          <w:szCs w:val="24"/>
+          <w:lang w:val="es-MX"/>
+        </w:rPr>
+        <w:t>El protocolo MQTT que se va a seguir es el siguiente tec1/A( )/entrada o salida/on o off, para clarificar tenemos como nivel mas alto tec1 el cual representa la instituto tecnologico de Chihuahua, luego el area con un parentesis el cual puede ser cualquiera de las 5 antes mensionadas, puede ser una entrada o una salida, el on y el off representa el estado de la pluma, cuando esta esta abierta o cerrada, esta ruta es la mas basica, cabe mensionar que se pueden agregar mas niveles, tales como errores o desconexiones, estos pueden estar en niveles mas bajos, como se vera posteriormente.</w:t>
+      </w:r>
+    </w:p>
+    <w:p>
+      <w:pPr>
+        <w:pStyle w:val="TextBody"/>
+        <w:spacing w:lineRule="auto" w:line="360"/>
+        <w:jc w:val="both"/>
+        <w:rPr>
+          <w:color w:val="000000"/>
+          <w:lang w:val="es-MX"/>
+        </w:rPr>
+      </w:pPr>
+      <w:r>
+        <w:rPr>
+          <w:rFonts w:ascii="Arial" w:hAnsi="Arial"/>
+          <w:b w:val="false"/>
+          <w:i w:val="false"/>
+          <w:caps w:val="false"/>
+          <w:smallCaps w:val="false"/>
+          <w:sz w:val="24"/>
+          <w:szCs w:val="24"/>
+          <w:lang w:val="en-US"/>
+        </w:rPr>
+      </w:r>
+    </w:p>
+    <w:p>
+      <w:pPr>
+        <w:pStyle w:val="TextBody"/>
+        <w:spacing w:lineRule="auto" w:line="360"/>
+        <w:jc w:val="both"/>
+        <w:rPr>
+          <w:rFonts w:ascii="Arial" w:hAnsi="Arial"/>
+          <w:b w:val="false"/>
+          <w:i w:val="false"/>
+          <w:caps w:val="false"/>
+          <w:smallCaps w:val="false"/>
+          <w:sz w:val="24"/>
+          <w:szCs w:val="24"/>
+          <w:lang w:val="en-US"/>
+        </w:rPr>
+      </w:pPr>
+      <w:r>
+        <w:rPr>
+          <w:rFonts w:ascii="Arial" w:hAnsi="Arial"/>
+          <w:b w:val="false"/>
+          <w:i w:val="false"/>
+          <w:caps w:val="false"/>
+          <w:smallCaps w:val="false"/>
+          <w:color w:val="000000"/>
+          <w:sz w:val="24"/>
+          <w:szCs w:val="24"/>
+          <w:lang w:val="es-MX"/>
+        </w:rPr>
+        <w:t>La ESP32 maneja el uso de slash tanto para su envio de datos y node-red los utiliza para sus subscripciones, tal como se muestra en las siguientes imagenes:</w:t>
+      </w:r>
+    </w:p>
+    <w:p>
+      <w:pPr>
+        <w:pStyle w:val="TextBody"/>
+        <w:spacing w:lineRule="auto" w:line="360"/>
+        <w:jc w:val="both"/>
+        <w:rPr>
+          <w:rFonts w:ascii="Arial" w:hAnsi="Arial"/>
+          <w:b w:val="false"/>
+          <w:b w:val="false"/>
+          <w:i w:val="false"/>
+          <w:i w:val="false"/>
+          <w:caps w:val="false"/>
+          <w:smallCaps w:val="false"/>
+          <w:sz w:val="24"/>
+          <w:szCs w:val="24"/>
+          <w:lang w:val="es-MX"/>
+        </w:rPr>
+      </w:pPr>
+      <w:r>
+        <w:rPr>
+          <w:rFonts w:ascii="Arial" w:hAnsi="Arial"/>
+          <w:b w:val="false"/>
+          <w:i w:val="false"/>
+          <w:caps w:val="false"/>
+          <w:smallCaps w:val="false"/>
+          <w:sz w:val="24"/>
+          <w:szCs w:val="24"/>
+          <w:lang w:val="es-MX"/>
+        </w:rPr>
+        <w:drawing>
+          <wp:anchor behindDoc="0" distT="0" distB="0" distL="0" distR="0" simplePos="0" locked="0" layoutInCell="0" allowOverlap="1" relativeHeight="29">
+            <wp:simplePos x="0" y="0"/>
+            <wp:positionH relativeFrom="column">
+              <wp:posOffset>1885315</wp:posOffset>
+            </wp:positionH>
+            <wp:positionV relativeFrom="paragraph">
+              <wp:posOffset>41910</wp:posOffset>
+            </wp:positionV>
+            <wp:extent cx="1619250" cy="371475"/>
+            <wp:effectExtent l="0" t="0" r="0" b="0"/>
+            <wp:wrapSquare wrapText="largest"/>
+            <wp:docPr id="28" name="Image25" descr=""/>
+            <wp:cNvGraphicFramePr>
+              <a:graphicFrameLocks xmlns:a="http://schemas.openxmlformats.org/drawingml/2006/main" noChangeAspect="1"/>
+            </wp:cNvGraphicFramePr>
+            <a:graphic xmlns:a="http://schemas.openxmlformats.org/drawingml/2006/main">
+              <a:graphicData uri="http://schemas.openxmlformats.org/drawingml/2006/picture">
+                <pic:pic xmlns:pic="http://schemas.openxmlformats.org/drawingml/2006/picture">
+                  <pic:nvPicPr>
+                    <pic:cNvPr id="28" name="Image25" descr=""/>
+                    <pic:cNvPicPr>
+                      <a:picLocks noChangeAspect="1" noChangeArrowheads="1"/>
+                    </pic:cNvPicPr>
+                  </pic:nvPicPr>
+                  <pic:blipFill>
+                    <a:blip r:embed="rId30"/>
+                    <a:stretch>
+                      <a:fillRect/>
+                    </a:stretch>
+                  </pic:blipFill>
+                  <pic:spPr bwMode="auto">
+                    <a:xfrm>
+                      <a:off x="0" y="0"/>
+                      <a:ext cx="1619250" cy="371475"/>
+                    </a:xfrm>
+                    <a:prstGeom prst="rect">
+                      <a:avLst/>
+                    </a:prstGeom>
+                  </pic:spPr>
+                </pic:pic>
+              </a:graphicData>
+            </a:graphic>
+          </wp:anchor>
+        </w:drawing>
+      </w:r>
+    </w:p>
+    <w:p>
+      <w:pPr>
+        <w:pStyle w:val="TextBody"/>
+        <w:spacing w:lineRule="auto" w:line="360"/>
+        <w:jc w:val="both"/>
+        <w:rPr>
+          <w:rFonts w:ascii="Arial" w:hAnsi="Arial"/>
+          <w:b w:val="false"/>
+          <w:b w:val="false"/>
+          <w:i w:val="false"/>
+          <w:i w:val="false"/>
+          <w:caps w:val="false"/>
+          <w:smallCaps w:val="false"/>
+          <w:sz w:val="24"/>
+          <w:szCs w:val="24"/>
+          <w:lang w:val="es-MX"/>
+        </w:rPr>
+      </w:pPr>
+      <w:r>
+        <w:rPr>
+          <w:rFonts w:ascii="Arial" w:hAnsi="Arial"/>
+          <w:b w:val="false"/>
+          <w:i w:val="false"/>
+          <w:caps w:val="false"/>
+          <w:smallCaps w:val="false"/>
+          <w:sz w:val="24"/>
+          <w:szCs w:val="24"/>
+          <w:lang w:val="es-MX"/>
+        </w:rPr>
+      </w:r>
+    </w:p>
+    <w:p>
+      <w:pPr>
+        <w:pStyle w:val="TextBody"/>
+        <w:spacing w:lineRule="auto" w:line="360"/>
+        <w:jc w:val="center"/>
+        <w:rPr>
+          <w:rFonts w:ascii="Arial" w:hAnsi="Arial"/>
+          <w:b w:val="false"/>
+          <w:b w:val="false"/>
+          <w:i w:val="false"/>
+          <w:i w:val="false"/>
+          <w:caps w:val="false"/>
+          <w:smallCaps w:val="false"/>
+          <w:sz w:val="24"/>
+          <w:szCs w:val="24"/>
+          <w:lang w:val="es-MX"/>
+        </w:rPr>
+      </w:pPr>
+      <w:r>
+        <w:rPr>
+          <w:rFonts w:ascii="Arial" w:hAnsi="Arial"/>
+          <w:b w:val="false"/>
+          <w:i w:val="false"/>
+          <w:caps w:val="false"/>
+          <w:smallCaps w:val="false"/>
+          <w:sz w:val="24"/>
+          <w:szCs w:val="24"/>
+          <w:lang w:val="es-MX"/>
+        </w:rPr>
+        <w:t>Figura 4.5.2</w:t>
+      </w:r>
+    </w:p>
+    <w:p>
+      <w:pPr>
+        <w:pStyle w:val="TextBody"/>
+        <w:spacing w:lineRule="auto" w:line="360"/>
+        <w:jc w:val="both"/>
+        <w:rPr>
+          <w:rFonts w:ascii="Arial" w:hAnsi="Arial"/>
+          <w:b w:val="false"/>
+          <w:b w:val="false"/>
+          <w:i w:val="false"/>
+          <w:i w:val="false"/>
+          <w:caps w:val="false"/>
+          <w:smallCaps w:val="false"/>
+          <w:sz w:val="24"/>
+          <w:szCs w:val="24"/>
+          <w:lang w:val="es-MX"/>
+        </w:rPr>
+      </w:pPr>
+      <w:r>
+        <w:rPr>
+          <w:rFonts w:ascii="Arial" w:hAnsi="Arial"/>
+          <w:b w:val="false"/>
+          <w:i w:val="false"/>
+          <w:caps w:val="false"/>
+          <w:smallCaps w:val="false"/>
+          <w:sz w:val="24"/>
+          <w:szCs w:val="24"/>
+          <w:lang w:val="es-MX"/>
+        </w:rPr>
+        <w:drawing>
+          <wp:anchor behindDoc="0" distT="0" distB="0" distL="0" distR="0" simplePos="0" locked="0" layoutInCell="0" allowOverlap="1" relativeHeight="30">
+            <wp:simplePos x="0" y="0"/>
+            <wp:positionH relativeFrom="column">
+              <wp:posOffset>487045</wp:posOffset>
+            </wp:positionH>
+            <wp:positionV relativeFrom="paragraph">
+              <wp:posOffset>56515</wp:posOffset>
+            </wp:positionV>
+            <wp:extent cx="4638675" cy="619125"/>
+            <wp:effectExtent l="0" t="0" r="0" b="0"/>
+            <wp:wrapSquare wrapText="largest"/>
+            <wp:docPr id="29" name="Image26" descr=""/>
+            <wp:cNvGraphicFramePr>
+              <a:graphicFrameLocks xmlns:a="http://schemas.openxmlformats.org/drawingml/2006/main" noChangeAspect="1"/>
+            </wp:cNvGraphicFramePr>
+            <a:graphic xmlns:a="http://schemas.openxmlformats.org/drawingml/2006/main">
+              <a:graphicData uri="http://schemas.openxmlformats.org/drawingml/2006/picture">
+                <pic:pic xmlns:pic="http://schemas.openxmlformats.org/drawingml/2006/picture">
+                  <pic:nvPicPr>
+                    <pic:cNvPr id="29" name="Image26" descr=""/>
+                    <pic:cNvPicPr>
+                      <a:picLocks noChangeAspect="1" noChangeArrowheads="1"/>
+                    </pic:cNvPicPr>
+                  </pic:nvPicPr>
+                  <pic:blipFill>
+                    <a:blip r:embed="rId31"/>
+                    <a:stretch>
+                      <a:fillRect/>
+                    </a:stretch>
+                  </pic:blipFill>
+                  <pic:spPr bwMode="auto">
+                    <a:xfrm>
+                      <a:off x="0" y="0"/>
+                      <a:ext cx="4638675" cy="619125"/>
+                    </a:xfrm>
+                    <a:prstGeom prst="rect">
+                      <a:avLst/>
+                    </a:prstGeom>
+                  </pic:spPr>
+                </pic:pic>
+              </a:graphicData>
+            </a:graphic>
+          </wp:anchor>
+        </w:drawing>
+      </w:r>
+    </w:p>
+    <w:p>
+      <w:pPr>
+        <w:pStyle w:val="TextBody"/>
+        <w:spacing w:lineRule="auto" w:line="360"/>
+        <w:jc w:val="both"/>
+        <w:rPr>
+          <w:rFonts w:ascii="Arial" w:hAnsi="Arial"/>
+          <w:b w:val="false"/>
+          <w:b w:val="false"/>
+          <w:i w:val="false"/>
+          <w:i w:val="false"/>
+          <w:caps w:val="false"/>
+          <w:smallCaps w:val="false"/>
+          <w:sz w:val="24"/>
+          <w:szCs w:val="24"/>
+          <w:lang w:val="es-MX"/>
+        </w:rPr>
+      </w:pPr>
+      <w:r>
+        <w:rPr>
+          <w:rFonts w:ascii="Arial" w:hAnsi="Arial"/>
+          <w:b w:val="false"/>
+          <w:i w:val="false"/>
+          <w:caps w:val="false"/>
+          <w:smallCaps w:val="false"/>
+          <w:sz w:val="24"/>
+          <w:szCs w:val="24"/>
+          <w:lang w:val="es-MX"/>
+        </w:rPr>
+      </w:r>
+    </w:p>
+    <w:p>
+      <w:pPr>
+        <w:pStyle w:val="TextBody"/>
+        <w:spacing w:lineRule="auto" w:line="360"/>
+        <w:jc w:val="both"/>
+        <w:rPr>
+          <w:rFonts w:ascii="Arial" w:hAnsi="Arial"/>
+          <w:b w:val="false"/>
+          <w:b w:val="false"/>
+          <w:i w:val="false"/>
+          <w:i w:val="false"/>
+          <w:caps w:val="false"/>
+          <w:smallCaps w:val="false"/>
+          <w:sz w:val="24"/>
+          <w:szCs w:val="24"/>
+          <w:lang w:val="es-MX"/>
+        </w:rPr>
+      </w:pPr>
+      <w:r>
+        <w:rPr>
+          <w:rFonts w:ascii="Arial" w:hAnsi="Arial"/>
+          <w:b w:val="false"/>
+          <w:i w:val="false"/>
+          <w:caps w:val="false"/>
+          <w:smallCaps w:val="false"/>
+          <w:sz w:val="24"/>
+          <w:szCs w:val="24"/>
+          <w:lang w:val="es-MX"/>
+        </w:rPr>
+      </w:r>
+    </w:p>
+    <w:p>
+      <w:pPr>
+        <w:pStyle w:val="TextBody"/>
+        <w:spacing w:lineRule="auto" w:line="360"/>
+        <w:jc w:val="center"/>
+        <w:rPr>
+          <w:rFonts w:ascii="Arial" w:hAnsi="Arial"/>
+          <w:b w:val="false"/>
+          <w:b w:val="false"/>
+          <w:i w:val="false"/>
+          <w:i w:val="false"/>
+          <w:caps w:val="false"/>
+          <w:smallCaps w:val="false"/>
+          <w:sz w:val="24"/>
+          <w:szCs w:val="24"/>
+          <w:lang w:val="es-MX"/>
+        </w:rPr>
+      </w:pPr>
+      <w:r>
+        <w:rPr>
+          <w:rFonts w:ascii="Arial" w:hAnsi="Arial"/>
+          <w:b w:val="false"/>
+          <w:i w:val="false"/>
+          <w:caps w:val="false"/>
+          <w:smallCaps w:val="false"/>
+          <w:sz w:val="24"/>
+          <w:szCs w:val="24"/>
+          <w:lang w:val="es-MX"/>
+        </w:rPr>
+        <w:t>Figura 4.5.3</w:t>
+      </w:r>
+    </w:p>
+    <w:p>
+      <w:pPr>
+        <w:pStyle w:val="TextBody"/>
+        <w:spacing w:lineRule="auto" w:line="360"/>
+        <w:jc w:val="both"/>
+        <w:rPr>
+          <w:rFonts w:ascii="Arial" w:hAnsi="Arial"/>
+          <w:b w:val="false"/>
+          <w:i w:val="false"/>
+          <w:caps w:val="false"/>
+          <w:smallCaps w:val="false"/>
+          <w:sz w:val="24"/>
+          <w:szCs w:val="24"/>
+          <w:lang w:val="en-US"/>
+        </w:rPr>
+      </w:pPr>
+      <w:r>
+        <w:rPr>
+          <w:rFonts w:ascii="Arial" w:hAnsi="Arial"/>
+          <w:b w:val="false"/>
+          <w:i w:val="false"/>
+          <w:caps w:val="false"/>
+          <w:smallCaps w:val="false"/>
+          <w:color w:val="000000"/>
+          <w:sz w:val="24"/>
+          <w:szCs w:val="24"/>
+          <w:lang w:val="es-MX"/>
+        </w:rPr>
+        <w:t>Como primera parte tenemos la figura 4.5.2 la cual nos muestra el protocolo MQTT de suscripción en node-red el cual utiliza el formato antes mencionado, con el uso de la almohadilla el cual representa una obtención de datos generales, en este caso del último nivel, on y off para poder obtener información de los dos estados. Por otra parte, se tienen la figura 4.5.3 la cual es una extracción del código utilizado en la ESP32 el cual envía al tópico un estado de encendido, pero lo importante es observar el uso de este formato el cual también cumple con las especificaciones antes mencionadas.</w:t>
+      </w:r>
+    </w:p>
+    <w:p>
+      <w:pPr>
+        <w:pStyle w:val="TextBody"/>
+        <w:spacing w:lineRule="auto" w:line="360"/>
+        <w:jc w:val="both"/>
+        <w:rPr>
+          <w:b w:val="false"/>
+          <w:i w:val="false"/>
+          <w:color w:val="000000"/>
+          <w:lang w:val="es-MX"/>
+        </w:rPr>
+      </w:pPr>
+      <w:r>
+        <w:rPr>
+          <w:rFonts w:ascii="Arial" w:hAnsi="Arial"/>
+          <w:b w:val="false"/>
+          <w:i w:val="false"/>
+          <w:caps w:val="false"/>
+          <w:smallCaps w:val="false"/>
+          <w:sz w:val="24"/>
+          <w:szCs w:val="24"/>
+          <w:lang w:val="en-US"/>
+        </w:rPr>
+      </w:r>
+    </w:p>
+    <w:p>
+      <w:pPr>
+        <w:pStyle w:val="TextBody"/>
+        <w:spacing w:lineRule="auto" w:line="360"/>
+        <w:jc w:val="both"/>
+        <w:rPr>
+          <w:rFonts w:ascii="Arial" w:hAnsi="Arial"/>
+          <w:b w:val="false"/>
+          <w:i w:val="false"/>
+          <w:caps w:val="false"/>
+          <w:smallCaps w:val="false"/>
+          <w:sz w:val="24"/>
+          <w:szCs w:val="24"/>
+          <w:lang w:val="en-US"/>
+        </w:rPr>
+      </w:pPr>
+      <w:r>
+        <w:rPr>
+          <w:rFonts w:ascii="Arial" w:hAnsi="Arial"/>
+          <w:b w:val="false"/>
+          <w:i w:val="false"/>
+          <w:caps w:val="false"/>
+          <w:smallCaps w:val="false"/>
+          <w:color w:val="000000"/>
+          <w:sz w:val="24"/>
+          <w:szCs w:val="24"/>
+          <w:lang w:val="es-MX"/>
+        </w:rPr>
+        <w:t>Cabe mencionar que para cada una de las áreas se necesitara una ESP32 dedicada que cumpla con su función, con una configuración determinada siguiendo este estándar, por eso la importancia de la figura 4.5.1.</w:t>
+      </w:r>
+    </w:p>
+    <w:p>
+      <w:pPr>
+        <w:pStyle w:val="TextBody"/>
+        <w:spacing w:lineRule="auto" w:line="360"/>
+        <w:jc w:val="both"/>
+        <w:rPr>
+          <w:rFonts w:ascii="Arial" w:hAnsi="Arial"/>
+          <w:b w:val="false"/>
+          <w:i w:val="false"/>
+          <w:caps w:val="false"/>
+          <w:smallCaps w:val="false"/>
+          <w:sz w:val="24"/>
+          <w:szCs w:val="24"/>
+          <w:lang w:val="en-US"/>
+        </w:rPr>
+      </w:pPr>
+      <w:r>
+        <w:rPr>
+          <w:rFonts w:ascii="Arial" w:hAnsi="Arial"/>
+          <w:b w:val="false"/>
+          <w:i w:val="false"/>
+          <w:caps w:val="false"/>
+          <w:smallCaps w:val="false"/>
+          <w:color w:val="000000"/>
+          <w:sz w:val="24"/>
+          <w:szCs w:val="24"/>
+          <w:lang w:val="es-MX"/>
+        </w:rPr>
+        <w:t>Sin embargo, una comunicación entre la ESP32 y node-red no es suficiente, necesitamos un cluster el cual lleve registro de cada uno de los mensajes que se envíen, para esto utilizamos rabbitmq, el cual es una excelente opción como se mencionaba previamente a lo largo de este reporte.</w:t>
+      </w:r>
+    </w:p>
+    <w:p>
+      <w:pPr>
+        <w:pStyle w:val="TextBody"/>
+        <w:spacing w:lineRule="auto" w:line="360"/>
+        <w:jc w:val="both"/>
+        <w:rPr>
+          <w:color w:val="000000"/>
+          <w:lang w:val="es-MX"/>
+        </w:rPr>
+      </w:pPr>
+      <w:r>
+        <w:rPr>
+          <w:rFonts w:ascii="Arial" w:hAnsi="Arial"/>
+          <w:b w:val="false"/>
+          <w:i w:val="false"/>
+          <w:caps w:val="false"/>
+          <w:smallCaps w:val="false"/>
+          <w:sz w:val="24"/>
+          <w:szCs w:val="24"/>
+          <w:lang w:val="en-US"/>
+        </w:rPr>
+      </w:r>
+    </w:p>
+    <w:p>
+      <w:pPr>
+        <w:pStyle w:val="TextBody"/>
+        <w:spacing w:lineRule="auto" w:line="360"/>
+        <w:jc w:val="both"/>
+        <w:rPr>
+          <w:rFonts w:ascii="Arial" w:hAnsi="Arial"/>
+          <w:b w:val="false"/>
+          <w:i w:val="false"/>
+          <w:caps w:val="false"/>
+          <w:smallCaps w:val="false"/>
+          <w:sz w:val="24"/>
+          <w:szCs w:val="24"/>
+          <w:lang w:val="en-US"/>
+        </w:rPr>
+      </w:pPr>
+      <w:r>
+        <w:rPr>
+          <w:rFonts w:ascii="Arial" w:hAnsi="Arial"/>
+          <w:b w:val="false"/>
+          <w:i w:val="false"/>
+          <w:caps w:val="false"/>
+          <w:smallCaps w:val="false"/>
+          <w:color w:val="000000"/>
+          <w:sz w:val="24"/>
+          <w:szCs w:val="24"/>
+          <w:lang w:val="es-MX"/>
+        </w:rPr>
+        <w:t>El uso de rabbitmq es fundamental, anterior mente se mencionaba los exchanges, en este apartado se verán en detalle el uso de cada uno. Cada exchange tienen un nombre y un tipo el cual será topic. Sin embargo, todos y cada uno de los mensajes pasaran por exchange llamado amq.topic el cual estará ligado a cada una de las áreas mediante blindings o ligas tal como se muestra en el siguiente diagrama:</w:t>
+      </w:r>
+    </w:p>
+    <w:p>
+      <w:pPr>
+        <w:pStyle w:val="TextBody"/>
+        <w:spacing w:lineRule="auto" w:line="360"/>
+        <w:jc w:val="both"/>
+        <w:rPr>
+          <w:rFonts w:ascii="Arial" w:hAnsi="Arial"/>
+          <w:b w:val="false"/>
+          <w:b w:val="false"/>
+          <w:i w:val="false"/>
+          <w:i w:val="false"/>
+          <w:caps w:val="false"/>
+          <w:smallCaps w:val="false"/>
+          <w:sz w:val="24"/>
+          <w:szCs w:val="24"/>
+          <w:lang w:val="es-MX"/>
+        </w:rPr>
+      </w:pPr>
+      <w:r>
+        <w:rPr>
+          <w:rFonts w:ascii="Arial" w:hAnsi="Arial"/>
+          <w:b w:val="false"/>
+          <w:i w:val="false"/>
+          <w:caps w:val="false"/>
+          <w:smallCaps w:val="false"/>
+          <w:sz w:val="24"/>
+          <w:szCs w:val="24"/>
+          <w:lang w:val="es-MX"/>
+        </w:rPr>
+      </w:r>
+    </w:p>
+    <w:p>
+      <w:pPr>
+        <w:pStyle w:val="TextBody"/>
+        <w:spacing w:lineRule="auto" w:line="360"/>
+        <w:jc w:val="center"/>
+        <w:rPr>
+          <w:rFonts w:ascii="Arial" w:hAnsi="Arial"/>
+          <w:b w:val="false"/>
+          <w:b w:val="false"/>
+          <w:i w:val="false"/>
+          <w:i w:val="false"/>
+          <w:caps w:val="false"/>
+          <w:smallCaps w:val="false"/>
+          <w:sz w:val="24"/>
+          <w:szCs w:val="24"/>
+          <w:lang w:val="es-MX"/>
+        </w:rPr>
+      </w:pPr>
+      <w:r>
+        <w:drawing>
+          <wp:anchor behindDoc="0" distT="0" distB="0" distL="0" distR="0" simplePos="0" locked="0" layoutInCell="0" allowOverlap="1" relativeHeight="31">
+            <wp:simplePos x="0" y="0"/>
+            <wp:positionH relativeFrom="column">
+              <wp:align>center</wp:align>
+            </wp:positionH>
+            <wp:positionV relativeFrom="paragraph">
+              <wp:posOffset>635</wp:posOffset>
+            </wp:positionV>
+            <wp:extent cx="5612130" cy="1493520"/>
+            <wp:effectExtent l="0" t="0" r="0" b="0"/>
+            <wp:wrapSquare wrapText="largest"/>
+            <wp:docPr id="30" name="Image27" descr=""/>
+            <wp:cNvGraphicFramePr>
+              <a:graphicFrameLocks xmlns:a="http://schemas.openxmlformats.org/drawingml/2006/main" noChangeAspect="1"/>
+            </wp:cNvGraphicFramePr>
+            <a:graphic xmlns:a="http://schemas.openxmlformats.org/drawingml/2006/main">
+              <a:graphicData uri="http://schemas.openxmlformats.org/drawingml/2006/picture">
+                <pic:pic xmlns:pic="http://schemas.openxmlformats.org/drawingml/2006/picture">
+                  <pic:nvPicPr>
+                    <pic:cNvPr id="30" name="Image27" descr=""/>
+                    <pic:cNvPicPr>
+                      <a:picLocks noChangeAspect="1" noChangeArrowheads="1"/>
+                    </pic:cNvPicPr>
+                  </pic:nvPicPr>
+                  <pic:blipFill>
+                    <a:blip r:embed="rId32"/>
+                    <a:stretch>
+                      <a:fillRect/>
+                    </a:stretch>
+                  </pic:blipFill>
+                  <pic:spPr bwMode="auto">
+                    <a:xfrm>
+                      <a:off x="0" y="0"/>
+                      <a:ext cx="5612130" cy="1493520"/>
+                    </a:xfrm>
+                    <a:prstGeom prst="rect">
+                      <a:avLst/>
+                    </a:prstGeom>
+                  </pic:spPr>
+                </pic:pic>
+              </a:graphicData>
+            </a:graphic>
+          </wp:anchor>
+        </w:drawing>
+      </w:r>
+      <w:r>
+        <w:rPr>
+          <w:rFonts w:ascii="Arial" w:hAnsi="Arial"/>
+          <w:b w:val="false"/>
+          <w:i w:val="false"/>
+          <w:caps w:val="false"/>
+          <w:smallCaps w:val="false"/>
+          <w:sz w:val="24"/>
+          <w:szCs w:val="24"/>
+          <w:lang w:val="es-MX"/>
+        </w:rPr>
+        <w:t>Figura 4.5.4</w:t>
+      </w:r>
+    </w:p>
+    <w:p>
+      <w:pPr>
+        <w:pStyle w:val="TextBody"/>
+        <w:spacing w:lineRule="auto" w:line="360"/>
+        <w:jc w:val="both"/>
+        <w:rPr>
+          <w:rFonts w:ascii="Arial" w:hAnsi="Arial"/>
+          <w:b w:val="false"/>
+          <w:b w:val="false"/>
+          <w:i w:val="false"/>
+          <w:i w:val="false"/>
+          <w:caps w:val="false"/>
+          <w:smallCaps w:val="false"/>
+          <w:sz w:val="24"/>
+          <w:szCs w:val="24"/>
+          <w:lang w:val="en-US"/>
+        </w:rPr>
+      </w:pPr>
+      <w:r>
+        <w:rPr>
+          <w:rFonts w:ascii="Arial" w:hAnsi="Arial"/>
+          <w:b w:val="false"/>
+          <w:i w:val="false"/>
+          <w:caps w:val="false"/>
+          <w:smallCaps w:val="false"/>
+          <w:color w:val="000000"/>
+          <w:sz w:val="24"/>
+          <w:szCs w:val="24"/>
+          <w:lang w:val="es-MX"/>
+        </w:rPr>
+        <w:t>La figura 4.5.4 representa un diagrama general de como los mensajes de todas las ESP32 se repartiran en cada uno de sus exchanges, asi la informacion se repartira de manera adecuada, a continuacion se muestra la siguiente figura la cual es tomada directamente de rabbitmq.</w:t>
+      </w:r>
+    </w:p>
+    <w:p>
+      <w:pPr>
+        <w:pStyle w:val="TextBody"/>
+        <w:spacing w:lineRule="auto" w:line="360"/>
+        <w:jc w:val="both"/>
+        <w:rPr>
+          <w:rFonts w:ascii="Arial" w:hAnsi="Arial"/>
+          <w:b w:val="false"/>
+          <w:b w:val="false"/>
+          <w:i w:val="false"/>
+          <w:i w:val="false"/>
+          <w:caps w:val="false"/>
+          <w:smallCaps w:val="false"/>
+          <w:sz w:val="24"/>
+          <w:szCs w:val="24"/>
+          <w:lang w:val="es-MX"/>
+        </w:rPr>
+      </w:pPr>
+      <w:r>
+        <w:rPr>
+          <w:rFonts w:ascii="Arial" w:hAnsi="Arial"/>
+          <w:b w:val="false"/>
+          <w:i w:val="false"/>
+          <w:caps w:val="false"/>
+          <w:smallCaps w:val="false"/>
+          <w:sz w:val="24"/>
+          <w:szCs w:val="24"/>
+          <w:lang w:val="es-MX"/>
+        </w:rPr>
+        <w:drawing>
+          <wp:anchor behindDoc="0" distT="0" distB="0" distL="0" distR="0" simplePos="0" locked="0" layoutInCell="0" allowOverlap="1" relativeHeight="32">
+            <wp:simplePos x="0" y="0"/>
+            <wp:positionH relativeFrom="column">
+              <wp:posOffset>973455</wp:posOffset>
+            </wp:positionH>
+            <wp:positionV relativeFrom="paragraph">
+              <wp:posOffset>1270</wp:posOffset>
+            </wp:positionV>
+            <wp:extent cx="4095750" cy="1647825"/>
+            <wp:effectExtent l="0" t="0" r="0" b="0"/>
+            <wp:wrapSquare wrapText="largest"/>
+            <wp:docPr id="31" name="Image28" descr=""/>
+            <wp:cNvGraphicFramePr>
+              <a:graphicFrameLocks xmlns:a="http://schemas.openxmlformats.org/drawingml/2006/main" noChangeAspect="1"/>
+            </wp:cNvGraphicFramePr>
+            <a:graphic xmlns:a="http://schemas.openxmlformats.org/drawingml/2006/main">
+              <a:graphicData uri="http://schemas.openxmlformats.org/drawingml/2006/picture">
+                <pic:pic xmlns:pic="http://schemas.openxmlformats.org/drawingml/2006/picture">
+                  <pic:nvPicPr>
+                    <pic:cNvPr id="31" name="Image28" descr=""/>
+                    <pic:cNvPicPr>
+                      <a:picLocks noChangeAspect="1" noChangeArrowheads="1"/>
+                    </pic:cNvPicPr>
+                  </pic:nvPicPr>
+                  <pic:blipFill>
+                    <a:blip r:embed="rId33"/>
+                    <a:stretch>
+                      <a:fillRect/>
+                    </a:stretch>
+                  </pic:blipFill>
+                  <pic:spPr bwMode="auto">
+                    <a:xfrm>
+                      <a:off x="0" y="0"/>
+                      <a:ext cx="4095750" cy="1647825"/>
+                    </a:xfrm>
+                    <a:prstGeom prst="rect">
+                      <a:avLst/>
+                    </a:prstGeom>
+                  </pic:spPr>
+                </pic:pic>
+              </a:graphicData>
+            </a:graphic>
+          </wp:anchor>
+        </w:drawing>
+      </w:r>
+    </w:p>
+    <w:p>
+      <w:pPr>
+        <w:pStyle w:val="TextBody"/>
+        <w:spacing w:lineRule="auto" w:line="360"/>
+        <w:jc w:val="both"/>
+        <w:rPr>
+          <w:rFonts w:ascii="Arial" w:hAnsi="Arial"/>
+          <w:b w:val="false"/>
+          <w:b w:val="false"/>
+          <w:i w:val="false"/>
+          <w:i w:val="false"/>
+          <w:caps w:val="false"/>
+          <w:smallCaps w:val="false"/>
+          <w:sz w:val="24"/>
+          <w:szCs w:val="24"/>
+          <w:lang w:val="es-MX"/>
+        </w:rPr>
+      </w:pPr>
+      <w:r>
+        <w:rPr>
+          <w:rFonts w:ascii="Arial" w:hAnsi="Arial"/>
+          <w:b w:val="false"/>
+          <w:i w:val="false"/>
+          <w:caps w:val="false"/>
+          <w:smallCaps w:val="false"/>
+          <w:sz w:val="24"/>
+          <w:szCs w:val="24"/>
+          <w:lang w:val="es-MX"/>
+        </w:rPr>
+      </w:r>
+    </w:p>
+    <w:p>
+      <w:pPr>
+        <w:pStyle w:val="TextBody"/>
+        <w:spacing w:lineRule="auto" w:line="360"/>
+        <w:jc w:val="both"/>
+        <w:rPr>
+          <w:rFonts w:ascii="Arial" w:hAnsi="Arial"/>
+          <w:b w:val="false"/>
+          <w:b w:val="false"/>
+          <w:i w:val="false"/>
+          <w:i w:val="false"/>
+          <w:caps w:val="false"/>
+          <w:smallCaps w:val="false"/>
+          <w:sz w:val="24"/>
+          <w:szCs w:val="24"/>
+          <w:lang w:val="es-MX"/>
+        </w:rPr>
+      </w:pPr>
+      <w:r>
+        <w:rPr>
+          <w:rFonts w:ascii="Arial" w:hAnsi="Arial"/>
+          <w:b w:val="false"/>
+          <w:i w:val="false"/>
+          <w:caps w:val="false"/>
+          <w:smallCaps w:val="false"/>
+          <w:sz w:val="24"/>
+          <w:szCs w:val="24"/>
+          <w:lang w:val="es-MX"/>
+        </w:rPr>
+      </w:r>
+    </w:p>
+    <w:p>
+      <w:pPr>
+        <w:pStyle w:val="TextBody"/>
+        <w:spacing w:lineRule="auto" w:line="360"/>
+        <w:jc w:val="both"/>
+        <w:rPr>
+          <w:rFonts w:ascii="Arial" w:hAnsi="Arial"/>
+          <w:b w:val="false"/>
+          <w:b w:val="false"/>
+          <w:i w:val="false"/>
+          <w:i w:val="false"/>
+          <w:caps w:val="false"/>
+          <w:smallCaps w:val="false"/>
+          <w:sz w:val="24"/>
+          <w:szCs w:val="24"/>
+          <w:lang w:val="es-MX"/>
+        </w:rPr>
+      </w:pPr>
+      <w:r>
+        <w:rPr>
+          <w:rFonts w:ascii="Arial" w:hAnsi="Arial"/>
+          <w:b w:val="false"/>
+          <w:i w:val="false"/>
+          <w:caps w:val="false"/>
+          <w:smallCaps w:val="false"/>
+          <w:sz w:val="24"/>
+          <w:szCs w:val="24"/>
+          <w:lang w:val="es-MX"/>
+        </w:rPr>
+      </w:r>
+    </w:p>
+    <w:p>
+      <w:pPr>
+        <w:pStyle w:val="TextBody"/>
+        <w:spacing w:lineRule="auto" w:line="360"/>
+        <w:jc w:val="both"/>
+        <w:rPr>
+          <w:rFonts w:ascii="Arial" w:hAnsi="Arial"/>
+          <w:b w:val="false"/>
+          <w:b w:val="false"/>
+          <w:i w:val="false"/>
+          <w:i w:val="false"/>
+          <w:caps w:val="false"/>
+          <w:smallCaps w:val="false"/>
+          <w:sz w:val="24"/>
+          <w:szCs w:val="24"/>
+          <w:lang w:val="es-MX"/>
+        </w:rPr>
+      </w:pPr>
+      <w:r>
+        <w:rPr>
+          <w:rFonts w:ascii="Arial" w:hAnsi="Arial"/>
+          <w:b w:val="false"/>
+          <w:i w:val="false"/>
+          <w:caps w:val="false"/>
+          <w:smallCaps w:val="false"/>
+          <w:sz w:val="24"/>
+          <w:szCs w:val="24"/>
+          <w:lang w:val="es-MX"/>
+        </w:rPr>
+      </w:r>
+    </w:p>
+    <w:p>
+      <w:pPr>
+        <w:pStyle w:val="TextBody"/>
+        <w:spacing w:lineRule="auto" w:line="360"/>
+        <w:jc w:val="both"/>
+        <w:rPr>
+          <w:rFonts w:ascii="Arial" w:hAnsi="Arial"/>
+          <w:b w:val="false"/>
+          <w:b w:val="false"/>
+          <w:i w:val="false"/>
+          <w:i w:val="false"/>
+          <w:caps w:val="false"/>
+          <w:smallCaps w:val="false"/>
+          <w:sz w:val="24"/>
+          <w:szCs w:val="24"/>
+          <w:lang w:val="es-MX"/>
+        </w:rPr>
+      </w:pPr>
+      <w:r>
+        <w:rPr>
+          <w:rFonts w:ascii="Arial" w:hAnsi="Arial"/>
+          <w:b w:val="false"/>
+          <w:i w:val="false"/>
+          <w:caps w:val="false"/>
+          <w:smallCaps w:val="false"/>
+          <w:sz w:val="24"/>
+          <w:szCs w:val="24"/>
+          <w:lang w:val="es-MX"/>
+        </w:rPr>
+      </w:r>
+    </w:p>
+    <w:p>
+      <w:pPr>
+        <w:pStyle w:val="TextBody"/>
+        <w:spacing w:lineRule="auto" w:line="360"/>
+        <w:jc w:val="both"/>
+        <w:rPr>
+          <w:rFonts w:ascii="Arial" w:hAnsi="Arial"/>
+          <w:b w:val="false"/>
+          <w:b w:val="false"/>
+          <w:i w:val="false"/>
+          <w:i w:val="false"/>
+          <w:caps w:val="false"/>
+          <w:smallCaps w:val="false"/>
+          <w:sz w:val="24"/>
+          <w:szCs w:val="24"/>
+          <w:lang w:val="es-MX"/>
+        </w:rPr>
+      </w:pPr>
+      <w:r>
+        <w:rPr>
+          <w:rFonts w:ascii="Arial" w:hAnsi="Arial"/>
+          <w:b w:val="false"/>
+          <w:i w:val="false"/>
+          <w:caps w:val="false"/>
+          <w:smallCaps w:val="false"/>
+          <w:sz w:val="24"/>
+          <w:szCs w:val="24"/>
+          <w:lang w:val="es-MX"/>
+        </w:rPr>
+      </w:r>
+    </w:p>
+    <w:p>
+      <w:pPr>
+        <w:pStyle w:val="TextBody"/>
+        <w:spacing w:lineRule="auto" w:line="360"/>
+        <w:jc w:val="center"/>
+        <w:rPr>
+          <w:rFonts w:ascii="Arial" w:hAnsi="Arial"/>
+          <w:b w:val="false"/>
+          <w:b w:val="false"/>
+          <w:i w:val="false"/>
+          <w:i w:val="false"/>
+          <w:caps w:val="false"/>
+          <w:smallCaps w:val="false"/>
+          <w:sz w:val="24"/>
+          <w:szCs w:val="24"/>
+          <w:lang w:val="es-MX"/>
+        </w:rPr>
+      </w:pPr>
+      <w:r>
+        <w:rPr>
+          <w:rFonts w:ascii="Arial" w:hAnsi="Arial"/>
+          <w:b w:val="false"/>
+          <w:i w:val="false"/>
+          <w:caps w:val="false"/>
+          <w:smallCaps w:val="false"/>
+          <w:sz w:val="24"/>
+          <w:szCs w:val="24"/>
+          <w:lang w:val="es-MX"/>
+        </w:rPr>
+        <w:t>Figura 4.5.5</w:t>
+      </w:r>
+    </w:p>
+    <w:p>
+      <w:pPr>
+        <w:pStyle w:val="TextBody"/>
+        <w:spacing w:lineRule="auto" w:line="360"/>
+        <w:jc w:val="both"/>
+        <w:rPr>
+          <w:rFonts w:ascii="Arial" w:hAnsi="Arial"/>
+          <w:b w:val="false"/>
+          <w:i w:val="false"/>
+          <w:caps w:val="false"/>
+          <w:smallCaps w:val="false"/>
+          <w:sz w:val="24"/>
+          <w:szCs w:val="24"/>
+          <w:lang w:val="en-US"/>
+        </w:rPr>
+      </w:pPr>
+      <w:r>
+        <w:rPr>
+          <w:rFonts w:ascii="Arial" w:hAnsi="Arial"/>
+          <w:b w:val="false"/>
+          <w:i w:val="false"/>
+          <w:caps w:val="false"/>
+          <w:smallCaps w:val="false"/>
+          <w:color w:val="000000"/>
+          <w:sz w:val="24"/>
+          <w:szCs w:val="24"/>
+          <w:lang w:val="es-MX"/>
+        </w:rPr>
+        <w:t>La figura 4.5.5 representa el area 1 el la cual esta ligada con emq.topic, cabe mensionar la routing key la cual es representada con un * el cual representa en nuestra ruta original tec1, seguido del area en este caso la numero 1 y por ultimo una almoadilla la cual puede representar si es una entrada o una silida, su estado, al estar seguido de una almoadilla cualquier mensaje llegara a esa ruta mientras se cumpla la condicion del area uno como se espesifica en la figura.</w:t>
+      </w:r>
+    </w:p>
+    <w:p>
+      <w:pPr>
+        <w:pStyle w:val="TextBody"/>
+        <w:spacing w:lineRule="auto" w:line="360"/>
+        <w:jc w:val="both"/>
+        <w:rPr>
+          <w:rFonts w:ascii="Arial" w:hAnsi="Arial"/>
+          <w:b w:val="false"/>
+          <w:i w:val="false"/>
+          <w:caps w:val="false"/>
+          <w:smallCaps w:val="false"/>
+          <w:sz w:val="24"/>
+          <w:szCs w:val="24"/>
+          <w:lang w:val="en-US"/>
+        </w:rPr>
+      </w:pPr>
+      <w:r>
+        <w:rPr>
+          <w:rFonts w:ascii="Arial" w:hAnsi="Arial"/>
+          <w:b w:val="false"/>
+          <w:i w:val="false"/>
+          <w:caps w:val="false"/>
+          <w:smallCaps w:val="false"/>
+          <w:color w:val="000000"/>
+          <w:sz w:val="24"/>
+          <w:szCs w:val="24"/>
+          <w:lang w:val="es-MX"/>
+        </w:rPr>
+        <w:t>Pasando a las queues, las cuales como se mensiono anteriormente van a ser caracterizadas por la recepcion de datos tenemos las siguientes:</w:t>
+      </w:r>
+    </w:p>
+    <w:p>
+      <w:pPr>
+        <w:pStyle w:val="TextBody"/>
+        <w:spacing w:lineRule="auto" w:line="360"/>
+        <w:jc w:val="both"/>
+        <w:rPr>
+          <w:rFonts w:ascii="Arial" w:hAnsi="Arial"/>
+          <w:b w:val="false"/>
+          <w:b w:val="false"/>
+          <w:i w:val="false"/>
+          <w:i w:val="false"/>
+          <w:caps w:val="false"/>
+          <w:smallCaps w:val="false"/>
+          <w:sz w:val="24"/>
+          <w:szCs w:val="24"/>
+          <w:lang w:val="es-MX"/>
+        </w:rPr>
+      </w:pPr>
+      <w:r>
+        <w:rPr>
+          <w:rFonts w:ascii="Arial" w:hAnsi="Arial"/>
+          <w:b w:val="false"/>
+          <w:i w:val="false"/>
+          <w:caps w:val="false"/>
+          <w:smallCaps w:val="false"/>
+          <w:sz w:val="24"/>
+          <w:szCs w:val="24"/>
+          <w:lang w:val="es-MX"/>
+        </w:rPr>
+        <w:drawing>
+          <wp:anchor behindDoc="0" distT="0" distB="0" distL="0" distR="0" simplePos="0" locked="0" layoutInCell="0" allowOverlap="1" relativeHeight="33">
+            <wp:simplePos x="0" y="0"/>
+            <wp:positionH relativeFrom="column">
+              <wp:posOffset>1506220</wp:posOffset>
+            </wp:positionH>
+            <wp:positionV relativeFrom="paragraph">
+              <wp:posOffset>-44450</wp:posOffset>
+            </wp:positionV>
+            <wp:extent cx="2505075" cy="5248275"/>
+            <wp:effectExtent l="0" t="0" r="0" b="0"/>
+            <wp:wrapSquare wrapText="largest"/>
+            <wp:docPr id="32" name="Image29" descr=""/>
+            <wp:cNvGraphicFramePr>
+              <a:graphicFrameLocks xmlns:a="http://schemas.openxmlformats.org/drawingml/2006/main" noChangeAspect="1"/>
+            </wp:cNvGraphicFramePr>
+            <a:graphic xmlns:a="http://schemas.openxmlformats.org/drawingml/2006/main">
+              <a:graphicData uri="http://schemas.openxmlformats.org/drawingml/2006/picture">
+                <pic:pic xmlns:pic="http://schemas.openxmlformats.org/drawingml/2006/picture">
+                  <pic:nvPicPr>
+                    <pic:cNvPr id="32" name="Image29" descr=""/>
+                    <pic:cNvPicPr>
+                      <a:picLocks noChangeAspect="1" noChangeArrowheads="1"/>
+                    </pic:cNvPicPr>
+                  </pic:nvPicPr>
+                  <pic:blipFill>
+                    <a:blip r:embed="rId34"/>
+                    <a:stretch>
+                      <a:fillRect/>
+                    </a:stretch>
+                  </pic:blipFill>
+                  <pic:spPr bwMode="auto">
+                    <a:xfrm>
+                      <a:off x="0" y="0"/>
+                      <a:ext cx="2505075" cy="5248275"/>
+                    </a:xfrm>
+                    <a:prstGeom prst="rect">
+                      <a:avLst/>
+                    </a:prstGeom>
+                  </pic:spPr>
+                </pic:pic>
+              </a:graphicData>
+            </a:graphic>
+          </wp:anchor>
+        </w:drawing>
+      </w:r>
+    </w:p>
+    <w:p>
+      <w:pPr>
+        <w:pStyle w:val="TextBody"/>
+        <w:spacing w:lineRule="auto" w:line="360"/>
+        <w:jc w:val="both"/>
+        <w:rPr>
+          <w:rFonts w:ascii="Arial" w:hAnsi="Arial"/>
+          <w:b w:val="false"/>
+          <w:b w:val="false"/>
+          <w:i w:val="false"/>
+          <w:i w:val="false"/>
+          <w:caps w:val="false"/>
+          <w:smallCaps w:val="false"/>
+          <w:sz w:val="24"/>
+          <w:szCs w:val="24"/>
+          <w:lang w:val="es-MX"/>
+        </w:rPr>
+      </w:pPr>
+      <w:r>
+        <w:rPr>
+          <w:rFonts w:ascii="Arial" w:hAnsi="Arial"/>
+          <w:b w:val="false"/>
+          <w:i w:val="false"/>
+          <w:caps w:val="false"/>
+          <w:smallCaps w:val="false"/>
+          <w:sz w:val="24"/>
+          <w:szCs w:val="24"/>
+          <w:lang w:val="es-MX"/>
+        </w:rPr>
+      </w:r>
+    </w:p>
+    <w:p>
+      <w:pPr>
+        <w:pStyle w:val="TextBody"/>
+        <w:spacing w:lineRule="auto" w:line="360"/>
+        <w:jc w:val="both"/>
+        <w:rPr>
+          <w:rFonts w:ascii="Arial" w:hAnsi="Arial"/>
+          <w:b w:val="false"/>
+          <w:b w:val="false"/>
+          <w:i w:val="false"/>
+          <w:i w:val="false"/>
+          <w:caps w:val="false"/>
+          <w:smallCaps w:val="false"/>
+          <w:sz w:val="24"/>
+          <w:szCs w:val="24"/>
+          <w:lang w:val="es-MX"/>
+        </w:rPr>
+      </w:pPr>
+      <w:r>
+        <w:rPr>
+          <w:rFonts w:ascii="Arial" w:hAnsi="Arial"/>
+          <w:b w:val="false"/>
+          <w:i w:val="false"/>
+          <w:caps w:val="false"/>
+          <w:smallCaps w:val="false"/>
+          <w:sz w:val="24"/>
+          <w:szCs w:val="24"/>
+          <w:lang w:val="es-MX"/>
+        </w:rPr>
+      </w:r>
+    </w:p>
+    <w:p>
+      <w:pPr>
+        <w:pStyle w:val="TextBody"/>
+        <w:spacing w:lineRule="auto" w:line="360"/>
+        <w:jc w:val="both"/>
+        <w:rPr>
+          <w:rFonts w:ascii="Arial" w:hAnsi="Arial"/>
+          <w:b w:val="false"/>
+          <w:b w:val="false"/>
+          <w:i w:val="false"/>
+          <w:i w:val="false"/>
+          <w:caps w:val="false"/>
+          <w:smallCaps w:val="false"/>
+          <w:sz w:val="24"/>
+          <w:szCs w:val="24"/>
+          <w:lang w:val="es-MX"/>
+        </w:rPr>
+      </w:pPr>
+      <w:r>
+        <w:rPr>
+          <w:rFonts w:ascii="Arial" w:hAnsi="Arial"/>
+          <w:b w:val="false"/>
+          <w:i w:val="false"/>
+          <w:caps w:val="false"/>
+          <w:smallCaps w:val="false"/>
+          <w:sz w:val="24"/>
+          <w:szCs w:val="24"/>
+          <w:lang w:val="es-MX"/>
+        </w:rPr>
+      </w:r>
+    </w:p>
+    <w:p>
+      <w:pPr>
+        <w:pStyle w:val="TextBody"/>
+        <w:spacing w:lineRule="auto" w:line="360"/>
+        <w:jc w:val="both"/>
+        <w:rPr>
+          <w:rFonts w:ascii="Arial" w:hAnsi="Arial"/>
+          <w:b w:val="false"/>
+          <w:b w:val="false"/>
+          <w:i w:val="false"/>
+          <w:i w:val="false"/>
+          <w:caps w:val="false"/>
+          <w:smallCaps w:val="false"/>
+          <w:sz w:val="24"/>
+          <w:szCs w:val="24"/>
+          <w:lang w:val="es-MX"/>
+        </w:rPr>
+      </w:pPr>
+      <w:r>
+        <w:rPr>
+          <w:rFonts w:ascii="Arial" w:hAnsi="Arial"/>
+          <w:b w:val="false"/>
+          <w:i w:val="false"/>
+          <w:caps w:val="false"/>
+          <w:smallCaps w:val="false"/>
+          <w:sz w:val="24"/>
+          <w:szCs w:val="24"/>
+          <w:lang w:val="es-MX"/>
+        </w:rPr>
+      </w:r>
+    </w:p>
+    <w:p>
+      <w:pPr>
+        <w:pStyle w:val="TextBody"/>
+        <w:spacing w:lineRule="auto" w:line="360"/>
+        <w:jc w:val="both"/>
+        <w:rPr>
+          <w:rFonts w:ascii="Arial" w:hAnsi="Arial"/>
+          <w:b w:val="false"/>
+          <w:b w:val="false"/>
+          <w:i w:val="false"/>
+          <w:i w:val="false"/>
+          <w:caps w:val="false"/>
+          <w:smallCaps w:val="false"/>
+          <w:sz w:val="24"/>
+          <w:szCs w:val="24"/>
+          <w:lang w:val="es-MX"/>
+        </w:rPr>
+      </w:pPr>
+      <w:r>
+        <w:rPr>
+          <w:rFonts w:ascii="Arial" w:hAnsi="Arial"/>
+          <w:b w:val="false"/>
+          <w:i w:val="false"/>
+          <w:caps w:val="false"/>
+          <w:smallCaps w:val="false"/>
+          <w:sz w:val="24"/>
+          <w:szCs w:val="24"/>
+          <w:lang w:val="es-MX"/>
+        </w:rPr>
+      </w:r>
+    </w:p>
+    <w:p>
+      <w:pPr>
+        <w:pStyle w:val="TextBody"/>
+        <w:spacing w:lineRule="auto" w:line="360"/>
+        <w:jc w:val="both"/>
+        <w:rPr>
+          <w:rFonts w:ascii="Arial" w:hAnsi="Arial"/>
+          <w:b w:val="false"/>
+          <w:b w:val="false"/>
+          <w:i w:val="false"/>
+          <w:i w:val="false"/>
+          <w:caps w:val="false"/>
+          <w:smallCaps w:val="false"/>
+          <w:sz w:val="24"/>
+          <w:szCs w:val="24"/>
+          <w:lang w:val="es-MX"/>
+        </w:rPr>
+      </w:pPr>
+      <w:r>
+        <w:rPr>
+          <w:rFonts w:ascii="Arial" w:hAnsi="Arial"/>
+          <w:b w:val="false"/>
+          <w:i w:val="false"/>
+          <w:caps w:val="false"/>
+          <w:smallCaps w:val="false"/>
+          <w:sz w:val="24"/>
+          <w:szCs w:val="24"/>
+          <w:lang w:val="es-MX"/>
+        </w:rPr>
+      </w:r>
+    </w:p>
+    <w:p>
+      <w:pPr>
+        <w:pStyle w:val="TextBody"/>
+        <w:spacing w:lineRule="auto" w:line="360"/>
+        <w:jc w:val="both"/>
+        <w:rPr>
+          <w:rFonts w:ascii="Arial" w:hAnsi="Arial"/>
+          <w:b w:val="false"/>
+          <w:b w:val="false"/>
+          <w:i w:val="false"/>
+          <w:i w:val="false"/>
+          <w:caps w:val="false"/>
+          <w:smallCaps w:val="false"/>
+          <w:sz w:val="24"/>
+          <w:szCs w:val="24"/>
+          <w:lang w:val="es-MX"/>
+        </w:rPr>
+      </w:pPr>
+      <w:r>
+        <w:rPr>
+          <w:rFonts w:ascii="Arial" w:hAnsi="Arial"/>
+          <w:b w:val="false"/>
+          <w:i w:val="false"/>
+          <w:caps w:val="false"/>
+          <w:smallCaps w:val="false"/>
+          <w:sz w:val="24"/>
+          <w:szCs w:val="24"/>
+          <w:lang w:val="es-MX"/>
+        </w:rPr>
+      </w:r>
+    </w:p>
+    <w:p>
+      <w:pPr>
+        <w:pStyle w:val="TextBody"/>
+        <w:spacing w:lineRule="auto" w:line="360"/>
+        <w:jc w:val="both"/>
+        <w:rPr>
+          <w:rFonts w:ascii="Arial" w:hAnsi="Arial"/>
+          <w:b w:val="false"/>
+          <w:b w:val="false"/>
+          <w:i w:val="false"/>
+          <w:i w:val="false"/>
+          <w:caps w:val="false"/>
+          <w:smallCaps w:val="false"/>
+          <w:sz w:val="24"/>
+          <w:szCs w:val="24"/>
+          <w:lang w:val="es-MX"/>
+        </w:rPr>
+      </w:pPr>
+      <w:r>
+        <w:rPr>
+          <w:rFonts w:ascii="Arial" w:hAnsi="Arial"/>
+          <w:b w:val="false"/>
+          <w:i w:val="false"/>
+          <w:caps w:val="false"/>
+          <w:smallCaps w:val="false"/>
+          <w:sz w:val="24"/>
+          <w:szCs w:val="24"/>
+          <w:lang w:val="es-MX"/>
+        </w:rPr>
+      </w:r>
+    </w:p>
+    <w:p>
+      <w:pPr>
+        <w:pStyle w:val="TextBody"/>
+        <w:spacing w:lineRule="auto" w:line="360"/>
+        <w:jc w:val="both"/>
+        <w:rPr>
+          <w:rFonts w:ascii="Arial" w:hAnsi="Arial"/>
+          <w:b w:val="false"/>
+          <w:b w:val="false"/>
+          <w:i w:val="false"/>
+          <w:i w:val="false"/>
+          <w:caps w:val="false"/>
+          <w:smallCaps w:val="false"/>
+          <w:sz w:val="24"/>
+          <w:szCs w:val="24"/>
+          <w:lang w:val="es-MX"/>
+        </w:rPr>
+      </w:pPr>
+      <w:r>
+        <w:rPr>
+          <w:rFonts w:ascii="Arial" w:hAnsi="Arial"/>
+          <w:b w:val="false"/>
+          <w:i w:val="false"/>
+          <w:caps w:val="false"/>
+          <w:smallCaps w:val="false"/>
+          <w:sz w:val="24"/>
+          <w:szCs w:val="24"/>
+          <w:lang w:val="es-MX"/>
+        </w:rPr>
+      </w:r>
+    </w:p>
+    <w:p>
+      <w:pPr>
+        <w:pStyle w:val="TextBody"/>
+        <w:spacing w:lineRule="auto" w:line="360"/>
+        <w:jc w:val="both"/>
+        <w:rPr>
+          <w:rFonts w:ascii="Arial" w:hAnsi="Arial"/>
+          <w:b w:val="false"/>
+          <w:b w:val="false"/>
+          <w:i w:val="false"/>
+          <w:i w:val="false"/>
+          <w:caps w:val="false"/>
+          <w:smallCaps w:val="false"/>
+          <w:sz w:val="24"/>
+          <w:szCs w:val="24"/>
+          <w:lang w:val="es-MX"/>
+        </w:rPr>
+      </w:pPr>
+      <w:r>
+        <w:rPr>
+          <w:rFonts w:ascii="Arial" w:hAnsi="Arial"/>
+          <w:b w:val="false"/>
+          <w:i w:val="false"/>
+          <w:caps w:val="false"/>
+          <w:smallCaps w:val="false"/>
+          <w:sz w:val="24"/>
+          <w:szCs w:val="24"/>
+          <w:lang w:val="es-MX"/>
+        </w:rPr>
+      </w:r>
+    </w:p>
+    <w:p>
+      <w:pPr>
+        <w:pStyle w:val="TextBody"/>
+        <w:spacing w:lineRule="auto" w:line="360"/>
+        <w:jc w:val="both"/>
+        <w:rPr>
+          <w:rFonts w:ascii="Arial" w:hAnsi="Arial"/>
+          <w:b w:val="false"/>
+          <w:b w:val="false"/>
+          <w:i w:val="false"/>
+          <w:i w:val="false"/>
+          <w:caps w:val="false"/>
+          <w:smallCaps w:val="false"/>
+          <w:sz w:val="24"/>
+          <w:szCs w:val="24"/>
+          <w:lang w:val="es-MX"/>
+        </w:rPr>
+      </w:pPr>
+      <w:r>
+        <w:rPr>
+          <w:rFonts w:ascii="Arial" w:hAnsi="Arial"/>
+          <w:b w:val="false"/>
+          <w:i w:val="false"/>
+          <w:caps w:val="false"/>
+          <w:smallCaps w:val="false"/>
+          <w:sz w:val="24"/>
+          <w:szCs w:val="24"/>
+          <w:lang w:val="es-MX"/>
+        </w:rPr>
+      </w:r>
+    </w:p>
+    <w:p>
+      <w:pPr>
+        <w:pStyle w:val="TextBody"/>
+        <w:spacing w:lineRule="auto" w:line="360"/>
+        <w:jc w:val="both"/>
+        <w:rPr>
+          <w:rFonts w:ascii="Arial" w:hAnsi="Arial"/>
+          <w:b w:val="false"/>
+          <w:b w:val="false"/>
+          <w:i w:val="false"/>
+          <w:i w:val="false"/>
+          <w:caps w:val="false"/>
+          <w:smallCaps w:val="false"/>
+          <w:sz w:val="24"/>
+          <w:szCs w:val="24"/>
+          <w:lang w:val="es-MX"/>
+        </w:rPr>
+      </w:pPr>
+      <w:r>
+        <w:rPr>
+          <w:rFonts w:ascii="Arial" w:hAnsi="Arial"/>
+          <w:b w:val="false"/>
+          <w:i w:val="false"/>
+          <w:caps w:val="false"/>
+          <w:smallCaps w:val="false"/>
+          <w:sz w:val="24"/>
+          <w:szCs w:val="24"/>
+          <w:lang w:val="es-MX"/>
+        </w:rPr>
+      </w:r>
+    </w:p>
+    <w:p>
+      <w:pPr>
+        <w:pStyle w:val="TextBody"/>
+        <w:spacing w:lineRule="auto" w:line="360"/>
+        <w:jc w:val="both"/>
+        <w:rPr>
+          <w:rFonts w:ascii="Arial" w:hAnsi="Arial"/>
+          <w:b w:val="false"/>
+          <w:b w:val="false"/>
+          <w:i w:val="false"/>
+          <w:i w:val="false"/>
+          <w:caps w:val="false"/>
+          <w:smallCaps w:val="false"/>
+          <w:sz w:val="24"/>
+          <w:szCs w:val="24"/>
+          <w:lang w:val="es-MX"/>
+        </w:rPr>
+      </w:pPr>
+      <w:r>
+        <w:rPr>
+          <w:rFonts w:ascii="Arial" w:hAnsi="Arial"/>
+          <w:b w:val="false"/>
+          <w:i w:val="false"/>
+          <w:caps w:val="false"/>
+          <w:smallCaps w:val="false"/>
+          <w:sz w:val="24"/>
+          <w:szCs w:val="24"/>
+          <w:lang w:val="es-MX"/>
+        </w:rPr>
+      </w:r>
+    </w:p>
+    <w:p>
+      <w:pPr>
+        <w:pStyle w:val="TextBody"/>
+        <w:spacing w:lineRule="auto" w:line="360"/>
+        <w:jc w:val="both"/>
+        <w:rPr>
+          <w:rFonts w:ascii="Arial" w:hAnsi="Arial"/>
+          <w:b w:val="false"/>
+          <w:b w:val="false"/>
+          <w:i w:val="false"/>
+          <w:i w:val="false"/>
+          <w:caps w:val="false"/>
+          <w:smallCaps w:val="false"/>
+          <w:sz w:val="24"/>
+          <w:szCs w:val="24"/>
+          <w:lang w:val="es-MX"/>
+        </w:rPr>
+      </w:pPr>
+      <w:r>
+        <w:rPr>
+          <w:rFonts w:ascii="Arial" w:hAnsi="Arial"/>
+          <w:b w:val="false"/>
+          <w:i w:val="false"/>
+          <w:caps w:val="false"/>
+          <w:smallCaps w:val="false"/>
+          <w:sz w:val="24"/>
+          <w:szCs w:val="24"/>
+          <w:lang w:val="es-MX"/>
+        </w:rPr>
+      </w:r>
+    </w:p>
+    <w:p>
+      <w:pPr>
+        <w:pStyle w:val="TextBody"/>
+        <w:spacing w:lineRule="auto" w:line="360"/>
+        <w:jc w:val="both"/>
+        <w:rPr>
+          <w:rFonts w:ascii="Arial" w:hAnsi="Arial"/>
+          <w:b w:val="false"/>
+          <w:b w:val="false"/>
+          <w:i w:val="false"/>
+          <w:i w:val="false"/>
+          <w:caps w:val="false"/>
+          <w:smallCaps w:val="false"/>
+          <w:sz w:val="24"/>
+          <w:szCs w:val="24"/>
+          <w:lang w:val="es-MX"/>
+        </w:rPr>
+      </w:pPr>
+      <w:r>
+        <w:rPr>
+          <w:rFonts w:ascii="Arial" w:hAnsi="Arial"/>
+          <w:b w:val="false"/>
+          <w:i w:val="false"/>
+          <w:caps w:val="false"/>
+          <w:smallCaps w:val="false"/>
+          <w:sz w:val="24"/>
+          <w:szCs w:val="24"/>
+          <w:lang w:val="es-MX"/>
+        </w:rPr>
+      </w:r>
+    </w:p>
+    <w:p>
+      <w:pPr>
+        <w:pStyle w:val="TextBody"/>
+        <w:spacing w:lineRule="auto" w:line="360"/>
+        <w:jc w:val="both"/>
+        <w:rPr>
+          <w:rFonts w:ascii="Arial" w:hAnsi="Arial"/>
+          <w:b w:val="false"/>
+          <w:b w:val="false"/>
+          <w:i w:val="false"/>
+          <w:i w:val="false"/>
+          <w:caps w:val="false"/>
+          <w:smallCaps w:val="false"/>
+          <w:sz w:val="24"/>
+          <w:szCs w:val="24"/>
+          <w:lang w:val="es-MX"/>
+        </w:rPr>
+      </w:pPr>
+      <w:r>
+        <w:rPr>
+          <w:rFonts w:ascii="Arial" w:hAnsi="Arial"/>
+          <w:b w:val="false"/>
+          <w:i w:val="false"/>
+          <w:caps w:val="false"/>
+          <w:smallCaps w:val="false"/>
+          <w:sz w:val="24"/>
+          <w:szCs w:val="24"/>
+          <w:lang w:val="es-MX"/>
+        </w:rPr>
+      </w:r>
+    </w:p>
+    <w:p>
+      <w:pPr>
+        <w:pStyle w:val="TextBody"/>
+        <w:spacing w:lineRule="auto" w:line="360"/>
+        <w:jc w:val="both"/>
+        <w:rPr>
+          <w:rFonts w:ascii="Arial" w:hAnsi="Arial"/>
+          <w:b w:val="false"/>
+          <w:b w:val="false"/>
+          <w:i w:val="false"/>
+          <w:i w:val="false"/>
+          <w:caps w:val="false"/>
+          <w:smallCaps w:val="false"/>
+          <w:sz w:val="24"/>
+          <w:szCs w:val="24"/>
+          <w:lang w:val="es-MX"/>
+        </w:rPr>
+      </w:pPr>
+      <w:r>
+        <w:rPr>
+          <w:rFonts w:ascii="Arial" w:hAnsi="Arial"/>
+          <w:b w:val="false"/>
+          <w:i w:val="false"/>
+          <w:caps w:val="false"/>
+          <w:smallCaps w:val="false"/>
+          <w:sz w:val="24"/>
+          <w:szCs w:val="24"/>
+          <w:lang w:val="es-MX"/>
+        </w:rPr>
+      </w:r>
+    </w:p>
+    <w:p>
+      <w:pPr>
+        <w:pStyle w:val="TextBody"/>
+        <w:spacing w:lineRule="auto" w:line="360"/>
+        <w:jc w:val="both"/>
+        <w:rPr>
+          <w:rFonts w:ascii="Arial" w:hAnsi="Arial"/>
+          <w:b w:val="false"/>
+          <w:b w:val="false"/>
+          <w:i w:val="false"/>
+          <w:i w:val="false"/>
+          <w:caps w:val="false"/>
+          <w:smallCaps w:val="false"/>
+          <w:sz w:val="24"/>
+          <w:szCs w:val="24"/>
+          <w:lang w:val="es-MX"/>
+        </w:rPr>
+      </w:pPr>
+      <w:r>
+        <w:rPr>
+          <w:rFonts w:ascii="Arial" w:hAnsi="Arial"/>
+          <w:b w:val="false"/>
+          <w:i w:val="false"/>
+          <w:caps w:val="false"/>
+          <w:smallCaps w:val="false"/>
+          <w:sz w:val="24"/>
+          <w:szCs w:val="24"/>
+          <w:lang w:val="es-MX"/>
+        </w:rPr>
+      </w:r>
+    </w:p>
+    <w:p>
+      <w:pPr>
+        <w:pStyle w:val="TextBody"/>
+        <w:spacing w:lineRule="auto" w:line="360"/>
+        <w:jc w:val="both"/>
+        <w:rPr>
+          <w:rFonts w:ascii="Arial" w:hAnsi="Arial"/>
+          <w:b w:val="false"/>
+          <w:b w:val="false"/>
+          <w:i w:val="false"/>
+          <w:i w:val="false"/>
+          <w:caps w:val="false"/>
+          <w:smallCaps w:val="false"/>
+          <w:sz w:val="24"/>
+          <w:szCs w:val="24"/>
+          <w:lang w:val="es-MX"/>
+        </w:rPr>
+      </w:pPr>
+      <w:r>
+        <w:rPr>
+          <w:rFonts w:ascii="Arial" w:hAnsi="Arial"/>
+          <w:b w:val="false"/>
+          <w:i w:val="false"/>
+          <w:caps w:val="false"/>
+          <w:smallCaps w:val="false"/>
+          <w:sz w:val="24"/>
+          <w:szCs w:val="24"/>
+          <w:lang w:val="es-MX"/>
+        </w:rPr>
+      </w:r>
+    </w:p>
+    <w:p>
+      <w:pPr>
+        <w:pStyle w:val="TextBody"/>
+        <w:spacing w:lineRule="auto" w:line="360"/>
+        <w:jc w:val="center"/>
+        <w:rPr>
+          <w:rFonts w:ascii="Arial" w:hAnsi="Arial"/>
+          <w:b w:val="false"/>
+          <w:b w:val="false"/>
+          <w:i w:val="false"/>
+          <w:i w:val="false"/>
+          <w:caps w:val="false"/>
+          <w:smallCaps w:val="false"/>
+          <w:sz w:val="24"/>
+          <w:szCs w:val="24"/>
+          <w:lang w:val="es-MX"/>
+        </w:rPr>
+      </w:pPr>
+      <w:r>
+        <w:rPr>
+          <w:rFonts w:ascii="Arial" w:hAnsi="Arial"/>
+          <w:b w:val="false"/>
+          <w:i w:val="false"/>
+          <w:caps w:val="false"/>
+          <w:smallCaps w:val="false"/>
+          <w:sz w:val="24"/>
+          <w:szCs w:val="24"/>
+          <w:lang w:val="es-MX"/>
+        </w:rPr>
+        <w:t>Figura 4.5.6</w:t>
+      </w:r>
+    </w:p>
+    <w:p>
+      <w:pPr>
+        <w:pStyle w:val="TextBody"/>
+        <w:spacing w:lineRule="auto" w:line="360"/>
+        <w:jc w:val="both"/>
+        <w:rPr>
+          <w:rFonts w:ascii="Arial" w:hAnsi="Arial"/>
+          <w:b w:val="false"/>
+          <w:i w:val="false"/>
+          <w:caps w:val="false"/>
+          <w:smallCaps w:val="false"/>
+          <w:sz w:val="24"/>
+          <w:szCs w:val="24"/>
+          <w:lang w:val="en-US"/>
+        </w:rPr>
+      </w:pPr>
+      <w:r>
+        <w:rPr>
+          <w:rFonts w:ascii="Arial" w:hAnsi="Arial"/>
+          <w:b w:val="false"/>
+          <w:i w:val="false"/>
+          <w:caps w:val="false"/>
+          <w:smallCaps w:val="false"/>
+          <w:color w:val="000000"/>
+          <w:sz w:val="24"/>
+          <w:szCs w:val="24"/>
+          <w:lang w:val="es-MX"/>
+        </w:rPr>
+        <w:t>Como se puede observar en la figura 4.5.6 cada una de las queues sigue un formato o ruta definido con características similares entre ellos, como dato general todos tienen un inicio en tec1 el cual representa que todas estarán ubicadas en el instituto tecnológico de Chihuahua, seguido de las áreas de la 1 a la 5 como se menciona con anterioridad, seguido de entrada o salida el cual representa la salida de vehículos o la entrada de la misma por ultimo su estado, en este caso representando si la pluma esta arriba o esta abajo representado por un on y un off.</w:t>
+      </w:r>
+    </w:p>
+    <w:p>
+      <w:pPr>
+        <w:pStyle w:val="TextBody"/>
+        <w:spacing w:lineRule="auto" w:line="360"/>
+        <w:jc w:val="both"/>
+        <w:rPr>
+          <w:rFonts w:ascii="Arial" w:hAnsi="Arial"/>
+          <w:b w:val="false"/>
+          <w:i w:val="false"/>
+          <w:caps w:val="false"/>
+          <w:smallCaps w:val="false"/>
+          <w:sz w:val="24"/>
+          <w:szCs w:val="24"/>
+          <w:lang w:val="en-US"/>
+        </w:rPr>
+      </w:pPr>
+      <w:r>
+        <w:rPr>
+          <w:rFonts w:ascii="Arial" w:hAnsi="Arial"/>
+          <w:b w:val="false"/>
+          <w:i w:val="false"/>
+          <w:caps w:val="false"/>
+          <w:smallCaps w:val="false"/>
+          <w:color w:val="000000"/>
+          <w:sz w:val="24"/>
+          <w:szCs w:val="24"/>
+          <w:lang w:val="es-MX"/>
+        </w:rPr>
+        <w:t>Cabe mencionar que en rabbitmq se utilizaran puntos y asteriscos, los cuales representan el formato MQTT siendo los puntos los remplazos de los slashes y los asteriscos en cierta medida los remplazos de las almohadillas, todas estas van ligadas a sus distintas áreas tal como se muestra en el siguiente diagrama:</w:t>
+      </w:r>
+    </w:p>
+    <w:p>
+      <w:pPr>
+        <w:pStyle w:val="TextBody"/>
+        <w:spacing w:lineRule="auto" w:line="360"/>
+        <w:jc w:val="both"/>
+        <w:rPr>
+          <w:rFonts w:ascii="Arial" w:hAnsi="Arial"/>
+          <w:b w:val="false"/>
+          <w:b w:val="false"/>
+          <w:i w:val="false"/>
+          <w:i w:val="false"/>
+          <w:caps w:val="false"/>
+          <w:smallCaps w:val="false"/>
+          <w:sz w:val="24"/>
+          <w:szCs w:val="24"/>
+          <w:lang w:val="es-MX"/>
+        </w:rPr>
+      </w:pPr>
+      <w:r>
+        <w:rPr>
+          <w:rFonts w:ascii="Arial" w:hAnsi="Arial"/>
+          <w:b w:val="false"/>
+          <w:i w:val="false"/>
+          <w:caps w:val="false"/>
+          <w:smallCaps w:val="false"/>
+          <w:sz w:val="24"/>
+          <w:szCs w:val="24"/>
+          <w:lang w:val="es-MX"/>
+        </w:rPr>
+      </w:r>
+    </w:p>
+    <w:p>
+      <w:pPr>
+        <w:pStyle w:val="TextBody"/>
+        <w:spacing w:lineRule="auto" w:line="360"/>
+        <w:jc w:val="center"/>
+        <w:rPr>
+          <w:rFonts w:ascii="Arial" w:hAnsi="Arial"/>
+          <w:b w:val="false"/>
+          <w:b w:val="false"/>
+          <w:i w:val="false"/>
+          <w:i w:val="false"/>
+          <w:caps w:val="false"/>
+          <w:smallCaps w:val="false"/>
+          <w:sz w:val="24"/>
+          <w:szCs w:val="24"/>
+          <w:lang w:val="es-MX"/>
+        </w:rPr>
+      </w:pPr>
+      <w:r>
+        <w:drawing>
+          <wp:anchor behindDoc="0" distT="0" distB="0" distL="0" distR="0" simplePos="0" locked="0" layoutInCell="0" allowOverlap="1" relativeHeight="34">
+            <wp:simplePos x="0" y="0"/>
+            <wp:positionH relativeFrom="column">
+              <wp:align>center</wp:align>
+            </wp:positionH>
+            <wp:positionV relativeFrom="paragraph">
+              <wp:posOffset>635</wp:posOffset>
+            </wp:positionV>
+            <wp:extent cx="5612130" cy="1440180"/>
+            <wp:effectExtent l="0" t="0" r="0" b="0"/>
+            <wp:wrapSquare wrapText="largest"/>
+            <wp:docPr id="33" name="Image30" descr=""/>
+            <wp:cNvGraphicFramePr>
+              <a:graphicFrameLocks xmlns:a="http://schemas.openxmlformats.org/drawingml/2006/main" noChangeAspect="1"/>
+            </wp:cNvGraphicFramePr>
+            <a:graphic xmlns:a="http://schemas.openxmlformats.org/drawingml/2006/main">
+              <a:graphicData uri="http://schemas.openxmlformats.org/drawingml/2006/picture">
+                <pic:pic xmlns:pic="http://schemas.openxmlformats.org/drawingml/2006/picture">
+                  <pic:nvPicPr>
+                    <pic:cNvPr id="33" name="Image30" descr=""/>
+                    <pic:cNvPicPr>
+                      <a:picLocks noChangeAspect="1" noChangeArrowheads="1"/>
+                    </pic:cNvPicPr>
+                  </pic:nvPicPr>
+                  <pic:blipFill>
+                    <a:blip r:embed="rId35"/>
+                    <a:stretch>
+                      <a:fillRect/>
+                    </a:stretch>
+                  </pic:blipFill>
+                  <pic:spPr bwMode="auto">
+                    <a:xfrm>
+                      <a:off x="0" y="0"/>
+                      <a:ext cx="5612130" cy="1440180"/>
+                    </a:xfrm>
+                    <a:prstGeom prst="rect">
+                      <a:avLst/>
+                    </a:prstGeom>
+                  </pic:spPr>
+                </pic:pic>
+              </a:graphicData>
+            </a:graphic>
+          </wp:anchor>
+        </w:drawing>
+      </w:r>
+      <w:r>
+        <w:rPr>
+          <w:rFonts w:ascii="Arial" w:hAnsi="Arial"/>
+          <w:b w:val="false"/>
+          <w:i w:val="false"/>
+          <w:caps w:val="false"/>
+          <w:smallCaps w:val="false"/>
+          <w:sz w:val="24"/>
+          <w:szCs w:val="24"/>
+          <w:lang w:val="es-MX"/>
+        </w:rPr>
+        <w:t>Figura 4.5.7</w:t>
+      </w:r>
+    </w:p>
+    <w:p>
+      <w:pPr>
+        <w:pStyle w:val="TextBody"/>
+        <w:spacing w:lineRule="auto" w:line="360"/>
+        <w:jc w:val="both"/>
+        <w:rPr>
+          <w:rFonts w:ascii="Arial" w:hAnsi="Arial"/>
+          <w:b w:val="false"/>
+          <w:b w:val="false"/>
+          <w:i w:val="false"/>
+          <w:i w:val="false"/>
+          <w:caps w:val="false"/>
+          <w:smallCaps w:val="false"/>
+          <w:sz w:val="24"/>
+          <w:szCs w:val="24"/>
+          <w:lang w:val="en-US"/>
+        </w:rPr>
+      </w:pPr>
+      <w:r>
+        <w:rPr>
+          <w:rFonts w:ascii="Arial" w:hAnsi="Arial"/>
+          <w:b w:val="false"/>
+          <w:i w:val="false"/>
+          <w:caps w:val="false"/>
+          <w:smallCaps w:val="false"/>
+          <w:color w:val="000000"/>
+          <w:sz w:val="24"/>
+          <w:szCs w:val="24"/>
+          <w:lang w:val="es-MX"/>
+        </w:rPr>
+        <w:t>En el presente diagrama de la figura 4.5.7 se puede obserbar como se realiza el reparto de cada uno de los mensajes, desde amq.topic a cada una de las areas y dependiendo de cada una de las areas seran dirigidos a su area respectiva que a su vez identificara se esta es una entrada o una salida y por ultimo el estado de cada una. Cabe mensionar que a pesar de que los mensajes sean enviados por parte de node-red estos tienen que seguie el formato de rabbitmq continuando con el uso de puntos y asteriscos, tal como se muestra en la siguiente figura:</w:t>
+      </w:r>
+    </w:p>
+    <w:p>
+      <w:pPr>
+        <w:pStyle w:val="TextBody"/>
+        <w:spacing w:lineRule="auto" w:line="360"/>
+        <w:jc w:val="both"/>
+        <w:rPr>
+          <w:rFonts w:ascii="Arial" w:hAnsi="Arial"/>
+          <w:b w:val="false"/>
+          <w:b w:val="false"/>
+          <w:i w:val="false"/>
+          <w:i w:val="false"/>
+          <w:caps w:val="false"/>
+          <w:smallCaps w:val="false"/>
+          <w:sz w:val="24"/>
+          <w:szCs w:val="24"/>
+          <w:lang w:val="es-MX"/>
+        </w:rPr>
+      </w:pPr>
+      <w:r>
+        <w:rPr>
+          <w:rFonts w:ascii="Arial" w:hAnsi="Arial"/>
+          <w:b w:val="false"/>
+          <w:i w:val="false"/>
+          <w:caps w:val="false"/>
+          <w:smallCaps w:val="false"/>
+          <w:sz w:val="24"/>
+          <w:szCs w:val="24"/>
+          <w:lang w:val="es-MX"/>
+        </w:rPr>
+        <w:drawing>
+          <wp:anchor behindDoc="0" distT="0" distB="0" distL="0" distR="0" simplePos="0" locked="0" layoutInCell="0" allowOverlap="1" relativeHeight="35">
+            <wp:simplePos x="0" y="0"/>
+            <wp:positionH relativeFrom="column">
+              <wp:posOffset>1877060</wp:posOffset>
+            </wp:positionH>
+            <wp:positionV relativeFrom="paragraph">
+              <wp:posOffset>99695</wp:posOffset>
+            </wp:positionV>
+            <wp:extent cx="1790700" cy="457200"/>
+            <wp:effectExtent l="0" t="0" r="0" b="0"/>
+            <wp:wrapSquare wrapText="largest"/>
+            <wp:docPr id="34" name="Image31" descr=""/>
+            <wp:cNvGraphicFramePr>
+              <a:graphicFrameLocks xmlns:a="http://schemas.openxmlformats.org/drawingml/2006/main" noChangeAspect="1"/>
+            </wp:cNvGraphicFramePr>
+            <a:graphic xmlns:a="http://schemas.openxmlformats.org/drawingml/2006/main">
+              <a:graphicData uri="http://schemas.openxmlformats.org/drawingml/2006/picture">
+                <pic:pic xmlns:pic="http://schemas.openxmlformats.org/drawingml/2006/picture">
+                  <pic:nvPicPr>
+                    <pic:cNvPr id="34" name="Image31" descr=""/>
+                    <pic:cNvPicPr>
+                      <a:picLocks noChangeAspect="1" noChangeArrowheads="1"/>
+                    </pic:cNvPicPr>
+                  </pic:nvPicPr>
+                  <pic:blipFill>
+                    <a:blip r:embed="rId36"/>
+                    <a:stretch>
+                      <a:fillRect/>
+                    </a:stretch>
+                  </pic:blipFill>
+                  <pic:spPr bwMode="auto">
+                    <a:xfrm>
+                      <a:off x="0" y="0"/>
+                      <a:ext cx="1790700" cy="457200"/>
+                    </a:xfrm>
+                    <a:prstGeom prst="rect">
+                      <a:avLst/>
+                    </a:prstGeom>
+                  </pic:spPr>
+                </pic:pic>
+              </a:graphicData>
+            </a:graphic>
+          </wp:anchor>
+        </w:drawing>
+      </w:r>
+    </w:p>
+    <w:p>
+      <w:pPr>
+        <w:pStyle w:val="TextBody"/>
+        <w:spacing w:lineRule="auto" w:line="360"/>
+        <w:jc w:val="both"/>
+        <w:rPr>
+          <w:rFonts w:ascii="Arial" w:hAnsi="Arial"/>
+          <w:b w:val="false"/>
+          <w:b w:val="false"/>
+          <w:i w:val="false"/>
+          <w:i w:val="false"/>
+          <w:caps w:val="false"/>
+          <w:smallCaps w:val="false"/>
+          <w:sz w:val="24"/>
+          <w:szCs w:val="24"/>
+          <w:lang w:val="es-MX"/>
+        </w:rPr>
+      </w:pPr>
+      <w:r>
+        <w:rPr>
+          <w:rFonts w:ascii="Arial" w:hAnsi="Arial"/>
+          <w:b w:val="false"/>
+          <w:i w:val="false"/>
+          <w:caps w:val="false"/>
+          <w:smallCaps w:val="false"/>
+          <w:sz w:val="24"/>
+          <w:szCs w:val="24"/>
+          <w:lang w:val="es-MX"/>
+        </w:rPr>
+      </w:r>
+    </w:p>
+    <w:p>
+      <w:pPr>
+        <w:pStyle w:val="TextBody"/>
+        <w:spacing w:lineRule="auto" w:line="360"/>
+        <w:jc w:val="both"/>
+        <w:rPr>
+          <w:rFonts w:ascii="Arial" w:hAnsi="Arial"/>
+          <w:b w:val="false"/>
+          <w:b w:val="false"/>
+          <w:i w:val="false"/>
+          <w:i w:val="false"/>
+          <w:caps w:val="false"/>
+          <w:smallCaps w:val="false"/>
+          <w:sz w:val="24"/>
+          <w:szCs w:val="24"/>
+          <w:lang w:val="es-MX"/>
+        </w:rPr>
+      </w:pPr>
+      <w:r>
+        <w:rPr>
+          <w:rFonts w:ascii="Arial" w:hAnsi="Arial"/>
+          <w:b w:val="false"/>
+          <w:i w:val="false"/>
+          <w:caps w:val="false"/>
+          <w:smallCaps w:val="false"/>
+          <w:sz w:val="24"/>
+          <w:szCs w:val="24"/>
+          <w:lang w:val="es-MX"/>
+        </w:rPr>
+      </w:r>
+    </w:p>
+    <w:p>
+      <w:pPr>
+        <w:pStyle w:val="TextBody"/>
+        <w:spacing w:lineRule="auto" w:line="360"/>
+        <w:jc w:val="center"/>
+        <w:rPr>
+          <w:rFonts w:ascii="Arial" w:hAnsi="Arial"/>
+          <w:b w:val="false"/>
+          <w:b w:val="false"/>
+          <w:i w:val="false"/>
+          <w:i w:val="false"/>
+          <w:caps w:val="false"/>
+          <w:smallCaps w:val="false"/>
+          <w:sz w:val="24"/>
+          <w:szCs w:val="24"/>
+          <w:lang w:val="es-MX"/>
+        </w:rPr>
+      </w:pPr>
+      <w:r>
+        <w:rPr>
+          <w:rFonts w:ascii="Arial" w:hAnsi="Arial"/>
+          <w:b w:val="false"/>
+          <w:i w:val="false"/>
+          <w:caps w:val="false"/>
+          <w:smallCaps w:val="false"/>
+          <w:sz w:val="24"/>
+          <w:szCs w:val="24"/>
+          <w:lang w:val="es-MX"/>
+        </w:rPr>
+        <w:t>Figura 4.5.8</w:t>
+      </w:r>
+    </w:p>
+    <w:p>
+      <w:pPr>
+        <w:pStyle w:val="TextBody"/>
+        <w:spacing w:lineRule="auto" w:line="360"/>
+        <w:jc w:val="both"/>
+        <w:rPr>
+          <w:rFonts w:ascii="Arial" w:hAnsi="Arial"/>
+          <w:b w:val="false"/>
+          <w:b w:val="false"/>
+          <w:i w:val="false"/>
+          <w:i w:val="false"/>
+          <w:caps w:val="false"/>
+          <w:smallCaps w:val="false"/>
+          <w:color w:val="000000"/>
+          <w:sz w:val="24"/>
+          <w:szCs w:val="24"/>
+          <w:lang w:val="es-MX"/>
+        </w:rPr>
+      </w:pPr>
+      <w:r>
+        <w:rPr>
+          <w:rFonts w:ascii="Arial" w:hAnsi="Arial"/>
+          <w:b w:val="false"/>
+          <w:i w:val="false"/>
+          <w:caps w:val="false"/>
+          <w:smallCaps w:val="false"/>
+          <w:color w:val="000000"/>
+          <w:sz w:val="24"/>
+          <w:szCs w:val="24"/>
+          <w:lang w:val="es-MX"/>
+        </w:rPr>
+        <w:t>Tal como se muestra en la figura 4.5.8 la manera en la que node-red y rabbitmq se comunican es mediante el formato de puntos y asteriscos, pero la manera en la que rabbitmq y node-red se comunican es mediante el uso de slashes y almoadillas, esto es muy importante de mensionar ya que si no se tiene en cuenta esta forma de comunicación no se realizara una conexión adecuada entre ambas entidades.</w:t>
       </w:r>
       <w:r>
         <w:br w:type="page"/>
@@ -11027,8 +14035,8 @@
           <w:szCs w:val="28"/>
         </w:rPr>
       </w:pPr>
-      <w:bookmarkStart w:id="52" w:name="_Toc368649965"/>
-      <w:bookmarkStart w:id="53" w:name="_Toc411272346"/>
+      <w:bookmarkStart w:id="52" w:name="_Toc411272346"/>
+      <w:bookmarkStart w:id="53" w:name="_Toc368649965"/>
       <w:r>
         <w:rPr>
           <w:sz w:val="28"/>
@@ -11261,8 +14269,8 @@
           <w:szCs w:val="28"/>
         </w:rPr>
       </w:pPr>
-      <w:bookmarkStart w:id="54" w:name="_Toc368649966"/>
-      <w:bookmarkStart w:id="55" w:name="_Toc411272347"/>
+      <w:bookmarkStart w:id="54" w:name="_Toc411272347"/>
+      <w:bookmarkStart w:id="55" w:name="_Toc368649966"/>
       <w:r>
         <w:rPr>
           <w:sz w:val="28"/>
@@ -11874,24 +14882,8 @@
     </w:p>
     <w:p>
       <w:pPr>
-        <w:pStyle w:val="Normal"/>
-        <w:spacing w:lineRule="auto" w:line="360"/>
-        <w:jc w:val="both"/>
-        <w:rPr>
-          <w:lang w:val="es-MX"/>
-        </w:rPr>
-      </w:pPr>
-      <w:r>
-        <w:rPr>
-          <w:lang w:val="es-MX"/>
-        </w:rPr>
-        <w:t>y ver en Word. Barra de tareas. Referencias. En el software de office.</w:t>
-      </w:r>
-    </w:p>
-    <w:p>
-      <w:pPr>
         <w:sectPr>
-          <w:footerReference w:type="default" r:id="rId29"/>
+          <w:footerReference w:type="default" r:id="rId37"/>
           <w:type w:val="nextPage"/>
           <w:pgSz w:w="12240" w:h="15840"/>
           <w:pgMar w:left="1701" w:right="1701" w:gutter="0" w:header="0" w:top="1417" w:footer="708" w:bottom="1417"/>
@@ -11900,6 +14892,22 @@
           <w:textDirection w:val="lrTb"/>
           <w:docGrid w:type="default" w:linePitch="360" w:charSpace="0"/>
         </w:sectPr>
+        <w:pStyle w:val="Normal"/>
+        <w:spacing w:lineRule="auto" w:line="360"/>
+        <w:jc w:val="both"/>
+        <w:rPr>
+          <w:lang w:val="es-MX"/>
+        </w:rPr>
+      </w:pPr>
+      <w:r>
+        <w:rPr>
+          <w:lang w:val="es-MX"/>
+        </w:rPr>
+        <w:t>y ver en Word. Barra de tareas. Referencias. En el software de office.</w:t>
+      </w:r>
+    </w:p>
+    <w:p>
+      <w:pPr>
         <w:pStyle w:val="RESIDPROFESTILO"/>
         <w:numPr>
           <w:ilvl w:val="0"/>
@@ -11909,32 +14917,12 @@
         <w:ind w:left="0" w:hanging="0"/>
         <w:outlineLvl w:val="0"/>
         <w:rPr>
-          <w:lang w:val="es-MX"/>
-        </w:rPr>
-      </w:pPr>
-      <w:r>
-        <w:rPr>
-          <w:lang w:val="es-MX"/>
-        </w:rPr>
-      </w:r>
-    </w:p>
-    <w:p>
-      <w:pPr>
-        <w:pStyle w:val="RESIDPROFESTILO"/>
-        <w:numPr>
-          <w:ilvl w:val="0"/>
-          <w:numId w:val="0"/>
-        </w:numPr>
-        <w:spacing w:lineRule="auto" w:line="360"/>
-        <w:ind w:left="0" w:hanging="0"/>
-        <w:outlineLvl w:val="0"/>
-        <w:rPr>
           <w:sz w:val="28"/>
           <w:szCs w:val="28"/>
         </w:rPr>
       </w:pPr>
-      <w:bookmarkStart w:id="56" w:name="_Toc368649967"/>
-      <w:bookmarkStart w:id="57" w:name="_Toc411272348"/>
+      <w:bookmarkStart w:id="56" w:name="_Toc411272348"/>
+      <w:bookmarkStart w:id="57" w:name="_Toc368649967"/>
       <w:r>
         <w:rPr>
           <w:sz w:val="28"/>
@@ -13039,7 +16027,7 @@
       </w:r>
     </w:p>
     <w:sectPr>
-      <w:footerReference w:type="default" r:id="rId30"/>
+      <w:footerReference w:type="default" r:id="rId38"/>
       <w:type w:val="nextPage"/>
       <w:pgSz w:w="12240" w:h="15840"/>
       <w:pgMar w:left="1701" w:right="1701" w:gutter="0" w:header="0" w:top="1417" w:footer="708" w:bottom="1417"/>
@@ -13084,7 +16072,7 @@
       <w:rPr>
         <w:lang w:val="es-MX"/>
       </w:rPr>
-      <w:t>ii</w:t>
+      <w:t>v</w:t>
     </w:r>
     <w:r>
       <w:rPr>
@@ -13141,7 +16129,7 @@
       <w:rPr>
         <w:lang w:val="es-MX"/>
       </w:rPr>
-      <w:t>1</w:t>
+      <w:t>42</w:t>
     </w:r>
     <w:r>
       <w:rPr>
@@ -13198,7 +16186,7 @@
       <w:rPr>
         <w:lang w:val="es-MX"/>
       </w:rPr>
-      <w:t>41</w:t>
+      <w:t>46</w:t>
     </w:r>
     <w:r>
       <w:rPr>

</xml_diff>